<commit_message>
Algorithm and CODe Lab4
</commit_message>
<xml_diff>
--- a/final_design.docx
+++ b/final_design.docx
@@ -22,7 +22,15 @@
             <w:tcW w:w="2104" w:type="dxa"/>
           </w:tcPr>
           <w:p>
+            <w:pPr>
+              <w:rPr>
+                <w:rFonts w:ascii="Times New Roman" w:hAnsi="Times New Roman" w:cs="Times New Roman"/>
+              </w:rPr>
+            </w:pPr>
             <w:r>
+              <w:rPr>
+                <w:rFonts w:ascii="Times New Roman" w:hAnsi="Times New Roman" w:cs="Times New Roman"/>
+              </w:rPr>
               <w:t>Full Name</w:t>
             </w:r>
           </w:p>
@@ -34,7 +42,16 @@
           <w:p>
             <w:pPr>
               <w:cnfStyle w:val="000000100000" w:firstRow="0" w:lastRow="0" w:firstColumn="0" w:lastColumn="0" w:oddVBand="0" w:evenVBand="0" w:oddHBand="1" w:evenHBand="0" w:firstRowFirstColumn="0" w:firstRowLastColumn="0" w:lastRowFirstColumn="0" w:lastRowLastColumn="0"/>
+              <w:rPr>
+                <w:rFonts w:ascii="Times New Roman" w:hAnsi="Times New Roman" w:cs="Times New Roman"/>
+              </w:rPr>
             </w:pPr>
+            <w:r>
+              <w:rPr>
+                <w:rFonts w:ascii="Times New Roman" w:hAnsi="Times New Roman" w:cs="Times New Roman"/>
+              </w:rPr>
+              <w:t xml:space="preserve">Jose Carrillo </w:t>
+            </w:r>
           </w:p>
         </w:tc>
       </w:tr>
@@ -45,7 +62,15 @@
             <w:tcW w:w="2104" w:type="dxa"/>
           </w:tcPr>
           <w:p>
+            <w:pPr>
+              <w:rPr>
+                <w:rFonts w:ascii="Times New Roman" w:hAnsi="Times New Roman" w:cs="Times New Roman"/>
+              </w:rPr>
+            </w:pPr>
             <w:r>
+              <w:rPr>
+                <w:rFonts w:ascii="Times New Roman" w:hAnsi="Times New Roman" w:cs="Times New Roman"/>
+              </w:rPr>
               <w:t>Student ID</w:t>
             </w:r>
           </w:p>
@@ -57,21 +82,973 @@
           <w:p>
             <w:pPr>
               <w:cnfStyle w:val="000000000000" w:firstRow="0" w:lastRow="0" w:firstColumn="0" w:lastColumn="0" w:oddVBand="0" w:evenVBand="0" w:oddHBand="0" w:evenHBand="0" w:firstRowFirstColumn="0" w:firstRowLastColumn="0" w:lastRowFirstColumn="0" w:lastRowLastColumn="0"/>
+              <w:rPr>
+                <w:rFonts w:ascii="Times New Roman" w:hAnsi="Times New Roman" w:cs="Times New Roman"/>
+              </w:rPr>
             </w:pPr>
+            <w:r>
+              <w:rPr>
+                <w:rFonts w:ascii="Times New Roman" w:hAnsi="Times New Roman" w:cs="Times New Roman"/>
+              </w:rPr>
+              <w:t>1867377</w:t>
+            </w:r>
           </w:p>
         </w:tc>
       </w:tr>
     </w:tbl>
-    <w:p/>
+    <w:p>
+      <w:pPr>
+        <w:rPr>
+          <w:rFonts w:ascii="Times New Roman" w:hAnsi="Times New Roman" w:cs="Times New Roman"/>
+        </w:rPr>
+      </w:pPr>
+    </w:p>
     <w:p>
       <w:pPr>
         <w:pStyle w:val="Title"/>
-      </w:pPr>
-      <w:r>
-        <w:t xml:space="preserve">Final design </w:t>
-      </w:r>
-    </w:p>
-    <w:p/>
+        <w:rPr>
+          <w:rFonts w:ascii="Times New Roman" w:hAnsi="Times New Roman" w:cs="Times New Roman"/>
+          <w:b/>
+          <w:bCs/>
+          <w:sz w:val="36"/>
+          <w:szCs w:val="36"/>
+        </w:rPr>
+      </w:pPr>
+      <w:r>
+        <w:rPr>
+          <w:rFonts w:ascii="Times New Roman" w:hAnsi="Times New Roman" w:cs="Times New Roman"/>
+          <w:b/>
+          <w:bCs/>
+          <w:sz w:val="36"/>
+          <w:szCs w:val="36"/>
+        </w:rPr>
+        <w:t>Final design</w:t>
+      </w:r>
+      <w:r>
+        <w:rPr>
+          <w:rFonts w:ascii="Times New Roman" w:hAnsi="Times New Roman" w:cs="Times New Roman"/>
+          <w:b/>
+          <w:bCs/>
+          <w:sz w:val="36"/>
+          <w:szCs w:val="36"/>
+        </w:rPr>
+        <w:t>:</w:t>
+      </w:r>
+    </w:p>
+    <w:p>
+      <w:pPr>
+        <w:numPr>
+          <w:ilvl w:val="0"/>
+          <w:numId w:val="8"/>
+        </w:numPr>
+        <w:spacing w:before="100" w:beforeAutospacing="1" w:after="100" w:afterAutospacing="1"/>
+        <w:rPr>
+          <w:rFonts w:ascii="Times New Roman" w:eastAsia="Times New Roman" w:hAnsi="Times New Roman" w:cs="Times New Roman"/>
+          <w:lang w:eastAsia="en-US"/>
+        </w:rPr>
+      </w:pPr>
+      <w:r>
+        <w:rPr>
+          <w:rFonts w:ascii="Times New Roman" w:eastAsia="Times New Roman" w:hAnsi="Times New Roman" w:cs="Times New Roman"/>
+          <w:b/>
+          <w:bCs/>
+          <w:lang w:eastAsia="en-US"/>
+        </w:rPr>
+        <w:t>Prompt the User:</w:t>
+      </w:r>
+    </w:p>
+    <w:p>
+      <w:pPr>
+        <w:numPr>
+          <w:ilvl w:val="1"/>
+          <w:numId w:val="8"/>
+        </w:numPr>
+        <w:spacing w:before="100" w:beforeAutospacing="1" w:after="100" w:afterAutospacing="1"/>
+        <w:rPr>
+          <w:rFonts w:ascii="Times New Roman" w:eastAsia="Times New Roman" w:hAnsi="Times New Roman" w:cs="Times New Roman"/>
+          <w:lang w:eastAsia="en-US"/>
+        </w:rPr>
+      </w:pPr>
+      <w:r>
+        <w:rPr>
+          <w:rFonts w:ascii="Times New Roman" w:eastAsia="Times New Roman" w:hAnsi="Times New Roman" w:cs="Times New Roman"/>
+          <w:lang w:eastAsia="en-US"/>
+        </w:rPr>
+        <w:t>Ask the user to enter their name.</w:t>
+      </w:r>
+    </w:p>
+    <w:p>
+      <w:pPr>
+        <w:numPr>
+          <w:ilvl w:val="1"/>
+          <w:numId w:val="8"/>
+        </w:numPr>
+        <w:spacing w:before="100" w:beforeAutospacing="1" w:after="100" w:afterAutospacing="1"/>
+        <w:rPr>
+          <w:rFonts w:ascii="Times New Roman" w:eastAsia="Times New Roman" w:hAnsi="Times New Roman" w:cs="Times New Roman"/>
+          <w:lang w:eastAsia="en-US"/>
+        </w:rPr>
+      </w:pPr>
+      <w:r>
+        <w:rPr>
+          <w:rFonts w:ascii="Times New Roman" w:eastAsia="Times New Roman" w:hAnsi="Times New Roman" w:cs="Times New Roman"/>
+          <w:lang w:eastAsia="en-US"/>
+        </w:rPr>
+        <w:t xml:space="preserve">Store the user's input in a variable called </w:t>
+      </w:r>
+      <w:proofErr w:type="spellStart"/>
+      <w:r>
+        <w:rPr>
+          <w:rFonts w:ascii="Times New Roman" w:eastAsia="Times New Roman" w:hAnsi="Times New Roman" w:cs="Times New Roman"/>
+          <w:lang w:eastAsia="en-US"/>
+        </w:rPr>
+        <w:t>player_name</w:t>
+      </w:r>
+      <w:proofErr w:type="spellEnd"/>
+      <w:r>
+        <w:rPr>
+          <w:rFonts w:ascii="Times New Roman" w:eastAsia="Times New Roman" w:hAnsi="Times New Roman" w:cs="Times New Roman"/>
+          <w:lang w:eastAsia="en-US"/>
+        </w:rPr>
+        <w:t>.</w:t>
+      </w:r>
+    </w:p>
+    <w:p>
+      <w:pPr>
+        <w:numPr>
+          <w:ilvl w:val="0"/>
+          <w:numId w:val="8"/>
+        </w:numPr>
+        <w:spacing w:before="100" w:beforeAutospacing="1" w:after="100" w:afterAutospacing="1"/>
+        <w:rPr>
+          <w:rFonts w:ascii="Times New Roman" w:eastAsia="Times New Roman" w:hAnsi="Times New Roman" w:cs="Times New Roman"/>
+          <w:lang w:eastAsia="en-US"/>
+        </w:rPr>
+      </w:pPr>
+      <w:r>
+        <w:rPr>
+          <w:rFonts w:ascii="Times New Roman" w:eastAsia="Times New Roman" w:hAnsi="Times New Roman" w:cs="Times New Roman"/>
+          <w:b/>
+          <w:bCs/>
+          <w:lang w:eastAsia="en-US"/>
+        </w:rPr>
+        <w:t>Introduction:</w:t>
+      </w:r>
+    </w:p>
+    <w:p>
+      <w:pPr>
+        <w:numPr>
+          <w:ilvl w:val="1"/>
+          <w:numId w:val="8"/>
+        </w:numPr>
+        <w:spacing w:before="100" w:beforeAutospacing="1" w:after="100" w:afterAutospacing="1"/>
+        <w:rPr>
+          <w:rFonts w:ascii="Times New Roman" w:eastAsia="Times New Roman" w:hAnsi="Times New Roman" w:cs="Times New Roman"/>
+          <w:lang w:eastAsia="en-US"/>
+        </w:rPr>
+      </w:pPr>
+      <w:r>
+        <w:rPr>
+          <w:rFonts w:ascii="Times New Roman" w:eastAsia="Times New Roman" w:hAnsi="Times New Roman" w:cs="Times New Roman"/>
+          <w:lang w:eastAsia="en-US"/>
+        </w:rPr>
+        <w:t>The user takes a walk in the forest but realizes they have wandered too far and become lost.</w:t>
+      </w:r>
+    </w:p>
+    <w:p>
+      <w:pPr>
+        <w:numPr>
+          <w:ilvl w:val="0"/>
+          <w:numId w:val="8"/>
+        </w:numPr>
+        <w:spacing w:before="100" w:beforeAutospacing="1" w:after="100" w:afterAutospacing="1"/>
+        <w:rPr>
+          <w:rFonts w:ascii="Times New Roman" w:eastAsia="Times New Roman" w:hAnsi="Times New Roman" w:cs="Times New Roman"/>
+          <w:lang w:eastAsia="en-US"/>
+        </w:rPr>
+      </w:pPr>
+      <w:r>
+        <w:rPr>
+          <w:rFonts w:ascii="Times New Roman" w:eastAsia="Times New Roman" w:hAnsi="Times New Roman" w:cs="Times New Roman"/>
+          <w:b/>
+          <w:bCs/>
+          <w:lang w:eastAsia="en-US"/>
+        </w:rPr>
+        <w:t>First Decision (Bear Encounter):</w:t>
+      </w:r>
+    </w:p>
+    <w:p>
+      <w:pPr>
+        <w:numPr>
+          <w:ilvl w:val="1"/>
+          <w:numId w:val="8"/>
+        </w:numPr>
+        <w:spacing w:before="100" w:beforeAutospacing="1" w:after="100" w:afterAutospacing="1"/>
+        <w:rPr>
+          <w:rFonts w:ascii="Times New Roman" w:eastAsia="Times New Roman" w:hAnsi="Times New Roman" w:cs="Times New Roman"/>
+          <w:lang w:eastAsia="en-US"/>
+        </w:rPr>
+      </w:pPr>
+      <w:r>
+        <w:rPr>
+          <w:rFonts w:ascii="Times New Roman" w:eastAsia="Times New Roman" w:hAnsi="Times New Roman" w:cs="Times New Roman"/>
+          <w:lang w:eastAsia="en-US"/>
+        </w:rPr>
+        <w:t>A grizzly bear appears, growling and staring at the user.</w:t>
+      </w:r>
+    </w:p>
+    <w:p>
+      <w:pPr>
+        <w:numPr>
+          <w:ilvl w:val="1"/>
+          <w:numId w:val="8"/>
+        </w:numPr>
+        <w:spacing w:before="100" w:beforeAutospacing="1" w:after="100" w:afterAutospacing="1"/>
+        <w:rPr>
+          <w:rFonts w:ascii="Times New Roman" w:eastAsia="Times New Roman" w:hAnsi="Times New Roman" w:cs="Times New Roman"/>
+          <w:lang w:eastAsia="en-US"/>
+        </w:rPr>
+      </w:pPr>
+      <w:r>
+        <w:rPr>
+          <w:rFonts w:ascii="Times New Roman" w:eastAsia="Times New Roman" w:hAnsi="Times New Roman" w:cs="Times New Roman"/>
+          <w:lang w:eastAsia="en-US"/>
+        </w:rPr>
+        <w:t xml:space="preserve">Prompt the user to </w:t>
+      </w:r>
+      <w:proofErr w:type="gramStart"/>
+      <w:r>
+        <w:rPr>
+          <w:rFonts w:ascii="Times New Roman" w:eastAsia="Times New Roman" w:hAnsi="Times New Roman" w:cs="Times New Roman"/>
+          <w:lang w:eastAsia="en-US"/>
+        </w:rPr>
+        <w:t>choose:</w:t>
+      </w:r>
+      <w:proofErr w:type="gramEnd"/>
+      <w:r>
+        <w:rPr>
+          <w:rFonts w:ascii="Times New Roman" w:eastAsia="Times New Roman" w:hAnsi="Times New Roman" w:cs="Times New Roman"/>
+          <w:lang w:eastAsia="en-US"/>
+        </w:rPr>
+        <w:t xml:space="preserve"> throw rocks at the bear, run, or stay still.</w:t>
+      </w:r>
+    </w:p>
+    <w:p>
+      <w:pPr>
+        <w:numPr>
+          <w:ilvl w:val="1"/>
+          <w:numId w:val="8"/>
+        </w:numPr>
+        <w:spacing w:before="100" w:beforeAutospacing="1" w:after="100" w:afterAutospacing="1"/>
+        <w:rPr>
+          <w:rFonts w:ascii="Times New Roman" w:eastAsia="Times New Roman" w:hAnsi="Times New Roman" w:cs="Times New Roman"/>
+          <w:lang w:eastAsia="en-US"/>
+        </w:rPr>
+      </w:pPr>
+      <w:r>
+        <w:rPr>
+          <w:rFonts w:ascii="Times New Roman" w:eastAsia="Times New Roman" w:hAnsi="Times New Roman" w:cs="Times New Roman"/>
+          <w:lang w:eastAsia="en-US"/>
+        </w:rPr>
+        <w:t>If the user’s input is invalid, ask for a valid choice until one is provided.</w:t>
+      </w:r>
+    </w:p>
+    <w:p>
+      <w:pPr>
+        <w:numPr>
+          <w:ilvl w:val="0"/>
+          <w:numId w:val="8"/>
+        </w:numPr>
+        <w:spacing w:before="100" w:beforeAutospacing="1" w:after="100" w:afterAutospacing="1"/>
+        <w:rPr>
+          <w:rFonts w:ascii="Times New Roman" w:eastAsia="Times New Roman" w:hAnsi="Times New Roman" w:cs="Times New Roman"/>
+          <w:lang w:eastAsia="en-US"/>
+        </w:rPr>
+      </w:pPr>
+      <w:r>
+        <w:rPr>
+          <w:rFonts w:ascii="Times New Roman" w:eastAsia="Times New Roman" w:hAnsi="Times New Roman" w:cs="Times New Roman"/>
+          <w:b/>
+          <w:bCs/>
+          <w:lang w:eastAsia="en-US"/>
+        </w:rPr>
+        <w:t>Handle Bear Encounter Choices:</w:t>
+      </w:r>
+    </w:p>
+    <w:p>
+      <w:pPr>
+        <w:numPr>
+          <w:ilvl w:val="1"/>
+          <w:numId w:val="8"/>
+        </w:numPr>
+        <w:spacing w:before="100" w:beforeAutospacing="1" w:after="100" w:afterAutospacing="1"/>
+        <w:rPr>
+          <w:rFonts w:ascii="Times New Roman" w:eastAsia="Times New Roman" w:hAnsi="Times New Roman" w:cs="Times New Roman"/>
+          <w:lang w:eastAsia="en-US"/>
+        </w:rPr>
+      </w:pPr>
+      <w:r>
+        <w:rPr>
+          <w:rFonts w:ascii="Times New Roman" w:eastAsia="Times New Roman" w:hAnsi="Times New Roman" w:cs="Times New Roman"/>
+          <w:b/>
+          <w:bCs/>
+          <w:lang w:eastAsia="en-US"/>
+        </w:rPr>
+        <w:t>If the user chooses to throw rocks:</w:t>
+      </w:r>
+    </w:p>
+    <w:p>
+      <w:pPr>
+        <w:numPr>
+          <w:ilvl w:val="2"/>
+          <w:numId w:val="8"/>
+        </w:numPr>
+        <w:spacing w:before="100" w:beforeAutospacing="1" w:after="100" w:afterAutospacing="1"/>
+        <w:rPr>
+          <w:rFonts w:ascii="Times New Roman" w:eastAsia="Times New Roman" w:hAnsi="Times New Roman" w:cs="Times New Roman"/>
+          <w:lang w:eastAsia="en-US"/>
+        </w:rPr>
+      </w:pPr>
+      <w:r>
+        <w:rPr>
+          <w:rFonts w:ascii="Times New Roman" w:eastAsia="Times New Roman" w:hAnsi="Times New Roman" w:cs="Times New Roman"/>
+          <w:lang w:eastAsia="en-US"/>
+        </w:rPr>
+        <w:t>The bear gets angry and charges.</w:t>
+      </w:r>
+    </w:p>
+    <w:p>
+      <w:pPr>
+        <w:numPr>
+          <w:ilvl w:val="2"/>
+          <w:numId w:val="8"/>
+        </w:numPr>
+        <w:spacing w:before="100" w:beforeAutospacing="1" w:after="100" w:afterAutospacing="1"/>
+        <w:rPr>
+          <w:rFonts w:ascii="Times New Roman" w:eastAsia="Times New Roman" w:hAnsi="Times New Roman" w:cs="Times New Roman"/>
+          <w:lang w:eastAsia="en-US"/>
+        </w:rPr>
+      </w:pPr>
+      <w:r>
+        <w:rPr>
+          <w:rFonts w:ascii="Times New Roman" w:eastAsia="Times New Roman" w:hAnsi="Times New Roman" w:cs="Times New Roman"/>
+          <w:lang w:eastAsia="en-US"/>
+        </w:rPr>
+        <w:t>Prompt the user to decide whether to run or climb a tree.</w:t>
+      </w:r>
+    </w:p>
+    <w:p>
+      <w:pPr>
+        <w:numPr>
+          <w:ilvl w:val="2"/>
+          <w:numId w:val="8"/>
+        </w:numPr>
+        <w:spacing w:before="100" w:beforeAutospacing="1" w:after="100" w:afterAutospacing="1"/>
+        <w:rPr>
+          <w:rFonts w:ascii="Times New Roman" w:eastAsia="Times New Roman" w:hAnsi="Times New Roman" w:cs="Times New Roman"/>
+          <w:lang w:eastAsia="en-US"/>
+        </w:rPr>
+      </w:pPr>
+      <w:r>
+        <w:rPr>
+          <w:rFonts w:ascii="Times New Roman" w:eastAsia="Times New Roman" w:hAnsi="Times New Roman" w:cs="Times New Roman"/>
+          <w:lang w:eastAsia="en-US"/>
+        </w:rPr>
+        <w:t>If the input is invalid, ask again until a valid choice is provided.</w:t>
+      </w:r>
+    </w:p>
+    <w:p>
+      <w:pPr>
+        <w:numPr>
+          <w:ilvl w:val="3"/>
+          <w:numId w:val="8"/>
+        </w:numPr>
+        <w:spacing w:before="100" w:beforeAutospacing="1" w:after="100" w:afterAutospacing="1"/>
+        <w:rPr>
+          <w:rFonts w:ascii="Times New Roman" w:eastAsia="Times New Roman" w:hAnsi="Times New Roman" w:cs="Times New Roman"/>
+          <w:lang w:eastAsia="en-US"/>
+        </w:rPr>
+      </w:pPr>
+      <w:r>
+        <w:rPr>
+          <w:rFonts w:ascii="Times New Roman" w:eastAsia="Times New Roman" w:hAnsi="Times New Roman" w:cs="Times New Roman"/>
+          <w:b/>
+          <w:bCs/>
+          <w:lang w:eastAsia="en-US"/>
+        </w:rPr>
+        <w:t>If the user tries to run:</w:t>
+      </w:r>
+    </w:p>
+    <w:p>
+      <w:pPr>
+        <w:numPr>
+          <w:ilvl w:val="4"/>
+          <w:numId w:val="8"/>
+        </w:numPr>
+        <w:spacing w:before="100" w:beforeAutospacing="1" w:after="100" w:afterAutospacing="1"/>
+        <w:rPr>
+          <w:rFonts w:ascii="Times New Roman" w:eastAsia="Times New Roman" w:hAnsi="Times New Roman" w:cs="Times New Roman"/>
+          <w:lang w:eastAsia="en-US"/>
+        </w:rPr>
+      </w:pPr>
+      <w:r>
+        <w:rPr>
+          <w:rFonts w:ascii="Times New Roman" w:eastAsia="Times New Roman" w:hAnsi="Times New Roman" w:cs="Times New Roman"/>
+          <w:lang w:eastAsia="en-US"/>
+        </w:rPr>
+        <w:t>The bear catches up quickly, ending the user’s journey.</w:t>
+      </w:r>
+    </w:p>
+    <w:p>
+      <w:pPr>
+        <w:numPr>
+          <w:ilvl w:val="3"/>
+          <w:numId w:val="8"/>
+        </w:numPr>
+        <w:spacing w:before="100" w:beforeAutospacing="1" w:after="100" w:afterAutospacing="1"/>
+        <w:rPr>
+          <w:rFonts w:ascii="Times New Roman" w:eastAsia="Times New Roman" w:hAnsi="Times New Roman" w:cs="Times New Roman"/>
+          <w:lang w:eastAsia="en-US"/>
+        </w:rPr>
+      </w:pPr>
+      <w:r>
+        <w:rPr>
+          <w:rFonts w:ascii="Times New Roman" w:eastAsia="Times New Roman" w:hAnsi="Times New Roman" w:cs="Times New Roman"/>
+          <w:b/>
+          <w:bCs/>
+          <w:lang w:eastAsia="en-US"/>
+        </w:rPr>
+        <w:t>If the user climbs a tree:</w:t>
+      </w:r>
+    </w:p>
+    <w:p>
+      <w:pPr>
+        <w:numPr>
+          <w:ilvl w:val="4"/>
+          <w:numId w:val="8"/>
+        </w:numPr>
+        <w:spacing w:before="100" w:beforeAutospacing="1" w:after="100" w:afterAutospacing="1"/>
+        <w:rPr>
+          <w:rFonts w:ascii="Times New Roman" w:eastAsia="Times New Roman" w:hAnsi="Times New Roman" w:cs="Times New Roman"/>
+          <w:lang w:eastAsia="en-US"/>
+        </w:rPr>
+      </w:pPr>
+      <w:r>
+        <w:rPr>
+          <w:rFonts w:ascii="Times New Roman" w:eastAsia="Times New Roman" w:hAnsi="Times New Roman" w:cs="Times New Roman"/>
+          <w:lang w:eastAsia="en-US"/>
+        </w:rPr>
+        <w:t>Ask for the height of the tree.</w:t>
+      </w:r>
+    </w:p>
+    <w:p>
+      <w:pPr>
+        <w:numPr>
+          <w:ilvl w:val="5"/>
+          <w:numId w:val="8"/>
+        </w:numPr>
+        <w:spacing w:before="100" w:beforeAutospacing="1" w:after="100" w:afterAutospacing="1"/>
+        <w:rPr>
+          <w:rFonts w:ascii="Times New Roman" w:eastAsia="Times New Roman" w:hAnsi="Times New Roman" w:cs="Times New Roman"/>
+          <w:lang w:eastAsia="en-US"/>
+        </w:rPr>
+      </w:pPr>
+      <w:r>
+        <w:rPr>
+          <w:rFonts w:ascii="Times New Roman" w:eastAsia="Times New Roman" w:hAnsi="Times New Roman" w:cs="Times New Roman"/>
+          <w:b/>
+          <w:bCs/>
+          <w:lang w:eastAsia="en-US"/>
+        </w:rPr>
+        <w:t>If the tree is taller than 15 feet:</w:t>
+      </w:r>
+    </w:p>
+    <w:p>
+      <w:pPr>
+        <w:numPr>
+          <w:ilvl w:val="6"/>
+          <w:numId w:val="8"/>
+        </w:numPr>
+        <w:spacing w:before="100" w:beforeAutospacing="1" w:after="100" w:afterAutospacing="1"/>
+        <w:rPr>
+          <w:rFonts w:ascii="Times New Roman" w:eastAsia="Times New Roman" w:hAnsi="Times New Roman" w:cs="Times New Roman"/>
+          <w:lang w:eastAsia="en-US"/>
+        </w:rPr>
+      </w:pPr>
+      <w:r>
+        <w:rPr>
+          <w:rFonts w:ascii="Times New Roman" w:eastAsia="Times New Roman" w:hAnsi="Times New Roman" w:cs="Times New Roman"/>
+          <w:lang w:eastAsia="en-US"/>
+        </w:rPr>
+        <w:t>The user climbs to safety.</w:t>
+      </w:r>
+    </w:p>
+    <w:p>
+      <w:pPr>
+        <w:numPr>
+          <w:ilvl w:val="5"/>
+          <w:numId w:val="8"/>
+        </w:numPr>
+        <w:spacing w:before="100" w:beforeAutospacing="1" w:after="100" w:afterAutospacing="1"/>
+        <w:rPr>
+          <w:rFonts w:ascii="Times New Roman" w:eastAsia="Times New Roman" w:hAnsi="Times New Roman" w:cs="Times New Roman"/>
+          <w:lang w:eastAsia="en-US"/>
+        </w:rPr>
+      </w:pPr>
+      <w:r>
+        <w:rPr>
+          <w:rFonts w:ascii="Times New Roman" w:eastAsia="Times New Roman" w:hAnsi="Times New Roman" w:cs="Times New Roman"/>
+          <w:b/>
+          <w:bCs/>
+          <w:lang w:eastAsia="en-US"/>
+        </w:rPr>
+        <w:t>If the tree is 15 feet or shorter:</w:t>
+      </w:r>
+    </w:p>
+    <w:p>
+      <w:pPr>
+        <w:numPr>
+          <w:ilvl w:val="6"/>
+          <w:numId w:val="8"/>
+        </w:numPr>
+        <w:spacing w:before="100" w:beforeAutospacing="1" w:after="100" w:afterAutospacing="1"/>
+        <w:rPr>
+          <w:rFonts w:ascii="Times New Roman" w:eastAsia="Times New Roman" w:hAnsi="Times New Roman" w:cs="Times New Roman"/>
+          <w:lang w:eastAsia="en-US"/>
+        </w:rPr>
+      </w:pPr>
+      <w:r>
+        <w:rPr>
+          <w:rFonts w:ascii="Times New Roman" w:eastAsia="Times New Roman" w:hAnsi="Times New Roman" w:cs="Times New Roman"/>
+          <w:lang w:eastAsia="en-US"/>
+        </w:rPr>
+        <w:t>The bear catches the user, ending their journey.</w:t>
+      </w:r>
+    </w:p>
+    <w:p>
+      <w:pPr>
+        <w:numPr>
+          <w:ilvl w:val="1"/>
+          <w:numId w:val="8"/>
+        </w:numPr>
+        <w:spacing w:before="100" w:beforeAutospacing="1" w:after="100" w:afterAutospacing="1"/>
+        <w:rPr>
+          <w:rFonts w:ascii="Times New Roman" w:eastAsia="Times New Roman" w:hAnsi="Times New Roman" w:cs="Times New Roman"/>
+          <w:lang w:eastAsia="en-US"/>
+        </w:rPr>
+      </w:pPr>
+      <w:r>
+        <w:rPr>
+          <w:rFonts w:ascii="Times New Roman" w:eastAsia="Times New Roman" w:hAnsi="Times New Roman" w:cs="Times New Roman"/>
+          <w:b/>
+          <w:bCs/>
+          <w:lang w:eastAsia="en-US"/>
+        </w:rPr>
+        <w:t>If the user chooses to run:</w:t>
+      </w:r>
+    </w:p>
+    <w:p>
+      <w:pPr>
+        <w:numPr>
+          <w:ilvl w:val="2"/>
+          <w:numId w:val="8"/>
+        </w:numPr>
+        <w:spacing w:before="100" w:beforeAutospacing="1" w:after="100" w:afterAutospacing="1"/>
+        <w:rPr>
+          <w:rFonts w:ascii="Times New Roman" w:eastAsia="Times New Roman" w:hAnsi="Times New Roman" w:cs="Times New Roman"/>
+          <w:lang w:eastAsia="en-US"/>
+        </w:rPr>
+      </w:pPr>
+      <w:r>
+        <w:rPr>
+          <w:rFonts w:ascii="Times New Roman" w:eastAsia="Times New Roman" w:hAnsi="Times New Roman" w:cs="Times New Roman"/>
+          <w:lang w:eastAsia="en-US"/>
+        </w:rPr>
+        <w:t>Ask how fast the user can run.</w:t>
+      </w:r>
+    </w:p>
+    <w:p>
+      <w:pPr>
+        <w:numPr>
+          <w:ilvl w:val="3"/>
+          <w:numId w:val="8"/>
+        </w:numPr>
+        <w:spacing w:before="100" w:beforeAutospacing="1" w:after="100" w:afterAutospacing="1"/>
+        <w:rPr>
+          <w:rFonts w:ascii="Times New Roman" w:eastAsia="Times New Roman" w:hAnsi="Times New Roman" w:cs="Times New Roman"/>
+          <w:lang w:eastAsia="en-US"/>
+        </w:rPr>
+      </w:pPr>
+      <w:r>
+        <w:rPr>
+          <w:rFonts w:ascii="Times New Roman" w:eastAsia="Times New Roman" w:hAnsi="Times New Roman" w:cs="Times New Roman"/>
+          <w:b/>
+          <w:bCs/>
+          <w:lang w:eastAsia="en-US"/>
+        </w:rPr>
+        <w:t>If they can run faster than 20 mph:</w:t>
+      </w:r>
+    </w:p>
+    <w:p>
+      <w:pPr>
+        <w:numPr>
+          <w:ilvl w:val="4"/>
+          <w:numId w:val="8"/>
+        </w:numPr>
+        <w:spacing w:before="100" w:beforeAutospacing="1" w:after="100" w:afterAutospacing="1"/>
+        <w:rPr>
+          <w:rFonts w:ascii="Times New Roman" w:eastAsia="Times New Roman" w:hAnsi="Times New Roman" w:cs="Times New Roman"/>
+          <w:lang w:eastAsia="en-US"/>
+        </w:rPr>
+      </w:pPr>
+      <w:r>
+        <w:rPr>
+          <w:rFonts w:ascii="Times New Roman" w:eastAsia="Times New Roman" w:hAnsi="Times New Roman" w:cs="Times New Roman"/>
+          <w:lang w:eastAsia="en-US"/>
+        </w:rPr>
+        <w:t>The user escapes and hides.</w:t>
+      </w:r>
+    </w:p>
+    <w:p>
+      <w:pPr>
+        <w:numPr>
+          <w:ilvl w:val="3"/>
+          <w:numId w:val="8"/>
+        </w:numPr>
+        <w:spacing w:before="100" w:beforeAutospacing="1" w:after="100" w:afterAutospacing="1"/>
+        <w:rPr>
+          <w:rFonts w:ascii="Times New Roman" w:eastAsia="Times New Roman" w:hAnsi="Times New Roman" w:cs="Times New Roman"/>
+          <w:lang w:eastAsia="en-US"/>
+        </w:rPr>
+      </w:pPr>
+      <w:r>
+        <w:rPr>
+          <w:rFonts w:ascii="Times New Roman" w:eastAsia="Times New Roman" w:hAnsi="Times New Roman" w:cs="Times New Roman"/>
+          <w:b/>
+          <w:bCs/>
+          <w:lang w:eastAsia="en-US"/>
+        </w:rPr>
+        <w:t>If they run at 20 mph or slower:</w:t>
+      </w:r>
+    </w:p>
+    <w:p>
+      <w:pPr>
+        <w:numPr>
+          <w:ilvl w:val="4"/>
+          <w:numId w:val="8"/>
+        </w:numPr>
+        <w:spacing w:before="100" w:beforeAutospacing="1" w:after="100" w:afterAutospacing="1"/>
+        <w:rPr>
+          <w:rFonts w:ascii="Times New Roman" w:eastAsia="Times New Roman" w:hAnsi="Times New Roman" w:cs="Times New Roman"/>
+          <w:lang w:eastAsia="en-US"/>
+        </w:rPr>
+      </w:pPr>
+      <w:r>
+        <w:rPr>
+          <w:rFonts w:ascii="Times New Roman" w:eastAsia="Times New Roman" w:hAnsi="Times New Roman" w:cs="Times New Roman"/>
+          <w:lang w:eastAsia="en-US"/>
+        </w:rPr>
+        <w:t>The bear catches up, ending the adventure.</w:t>
+      </w:r>
+    </w:p>
+    <w:p>
+      <w:pPr>
+        <w:numPr>
+          <w:ilvl w:val="1"/>
+          <w:numId w:val="8"/>
+        </w:numPr>
+        <w:spacing w:before="100" w:beforeAutospacing="1" w:after="100" w:afterAutospacing="1"/>
+        <w:rPr>
+          <w:rFonts w:ascii="Times New Roman" w:eastAsia="Times New Roman" w:hAnsi="Times New Roman" w:cs="Times New Roman"/>
+          <w:lang w:eastAsia="en-US"/>
+        </w:rPr>
+      </w:pPr>
+      <w:r>
+        <w:rPr>
+          <w:rFonts w:ascii="Times New Roman" w:eastAsia="Times New Roman" w:hAnsi="Times New Roman" w:cs="Times New Roman"/>
+          <w:b/>
+          <w:bCs/>
+          <w:lang w:eastAsia="en-US"/>
+        </w:rPr>
+        <w:t>If the user chooses to stay still:</w:t>
+      </w:r>
+    </w:p>
+    <w:p>
+      <w:pPr>
+        <w:numPr>
+          <w:ilvl w:val="2"/>
+          <w:numId w:val="8"/>
+        </w:numPr>
+        <w:spacing w:before="100" w:beforeAutospacing="1" w:after="100" w:afterAutospacing="1"/>
+        <w:rPr>
+          <w:rFonts w:ascii="Times New Roman" w:eastAsia="Times New Roman" w:hAnsi="Times New Roman" w:cs="Times New Roman"/>
+          <w:lang w:eastAsia="en-US"/>
+        </w:rPr>
+      </w:pPr>
+      <w:r>
+        <w:rPr>
+          <w:rFonts w:ascii="Times New Roman" w:eastAsia="Times New Roman" w:hAnsi="Times New Roman" w:cs="Times New Roman"/>
+          <w:lang w:eastAsia="en-US"/>
+        </w:rPr>
+        <w:t>The bear loses interest and leaves.</w:t>
+      </w:r>
+    </w:p>
+    <w:p>
+      <w:pPr>
+        <w:numPr>
+          <w:ilvl w:val="0"/>
+          <w:numId w:val="8"/>
+        </w:numPr>
+        <w:spacing w:before="100" w:beforeAutospacing="1" w:after="100" w:afterAutospacing="1"/>
+        <w:rPr>
+          <w:rFonts w:ascii="Times New Roman" w:eastAsia="Times New Roman" w:hAnsi="Times New Roman" w:cs="Times New Roman"/>
+          <w:lang w:eastAsia="en-US"/>
+        </w:rPr>
+      </w:pPr>
+      <w:r>
+        <w:rPr>
+          <w:rFonts w:ascii="Times New Roman" w:eastAsia="Times New Roman" w:hAnsi="Times New Roman" w:cs="Times New Roman"/>
+          <w:b/>
+          <w:bCs/>
+          <w:lang w:eastAsia="en-US"/>
+        </w:rPr>
+        <w:t>Second Decision (</w:t>
+      </w:r>
+      <w:r>
+        <w:rPr>
+          <w:rFonts w:ascii="Times New Roman" w:eastAsia="Times New Roman" w:hAnsi="Times New Roman" w:cs="Times New Roman"/>
+          <w:b/>
+          <w:bCs/>
+          <w:lang w:eastAsia="en-US"/>
+        </w:rPr>
+        <w:t>Paths Diverge)</w:t>
+      </w:r>
+    </w:p>
+    <w:p>
+      <w:pPr>
+        <w:numPr>
+          <w:ilvl w:val="1"/>
+          <w:numId w:val="8"/>
+        </w:numPr>
+        <w:spacing w:before="100" w:beforeAutospacing="1" w:after="100" w:afterAutospacing="1"/>
+        <w:rPr>
+          <w:rFonts w:ascii="Times New Roman" w:eastAsia="Times New Roman" w:hAnsi="Times New Roman" w:cs="Times New Roman"/>
+          <w:lang w:eastAsia="en-US"/>
+        </w:rPr>
+      </w:pPr>
+      <w:r>
+        <w:rPr>
+          <w:rFonts w:ascii="Times New Roman" w:eastAsia="Times New Roman" w:hAnsi="Times New Roman" w:cs="Times New Roman"/>
+          <w:lang w:eastAsia="en-US"/>
+        </w:rPr>
+        <w:t>The user continues walking and finds a split in the path.</w:t>
+      </w:r>
+    </w:p>
+    <w:p>
+      <w:pPr>
+        <w:numPr>
+          <w:ilvl w:val="1"/>
+          <w:numId w:val="8"/>
+        </w:numPr>
+        <w:spacing w:before="100" w:beforeAutospacing="1" w:after="100" w:afterAutospacing="1"/>
+        <w:rPr>
+          <w:rFonts w:ascii="Times New Roman" w:eastAsia="Times New Roman" w:hAnsi="Times New Roman" w:cs="Times New Roman"/>
+          <w:lang w:eastAsia="en-US"/>
+        </w:rPr>
+      </w:pPr>
+      <w:r>
+        <w:rPr>
+          <w:rFonts w:ascii="Times New Roman" w:eastAsia="Times New Roman" w:hAnsi="Times New Roman" w:cs="Times New Roman"/>
+          <w:lang w:eastAsia="en-US"/>
+        </w:rPr>
+        <w:t>Prompt the user to choose whether to go left or right.</w:t>
+      </w:r>
+    </w:p>
+    <w:p>
+      <w:pPr>
+        <w:numPr>
+          <w:ilvl w:val="1"/>
+          <w:numId w:val="8"/>
+        </w:numPr>
+        <w:spacing w:before="100" w:beforeAutospacing="1" w:after="100" w:afterAutospacing="1"/>
+        <w:rPr>
+          <w:rFonts w:ascii="Times New Roman" w:eastAsia="Times New Roman" w:hAnsi="Times New Roman" w:cs="Times New Roman"/>
+          <w:lang w:eastAsia="en-US"/>
+        </w:rPr>
+      </w:pPr>
+      <w:r>
+        <w:rPr>
+          <w:rFonts w:ascii="Times New Roman" w:eastAsia="Times New Roman" w:hAnsi="Times New Roman" w:cs="Times New Roman"/>
+          <w:lang w:eastAsia="en-US"/>
+        </w:rPr>
+        <w:t>If the input is invalid, ask again until a valid choice is made.</w:t>
+      </w:r>
+    </w:p>
+    <w:p>
+      <w:pPr>
+        <w:numPr>
+          <w:ilvl w:val="0"/>
+          <w:numId w:val="8"/>
+        </w:numPr>
+        <w:spacing w:before="100" w:beforeAutospacing="1" w:after="100" w:afterAutospacing="1"/>
+        <w:rPr>
+          <w:rFonts w:ascii="Times New Roman" w:eastAsia="Times New Roman" w:hAnsi="Times New Roman" w:cs="Times New Roman"/>
+          <w:lang w:eastAsia="en-US"/>
+        </w:rPr>
+      </w:pPr>
+      <w:r>
+        <w:rPr>
+          <w:rFonts w:ascii="Times New Roman" w:eastAsia="Times New Roman" w:hAnsi="Times New Roman" w:cs="Times New Roman"/>
+          <w:b/>
+          <w:bCs/>
+          <w:lang w:eastAsia="en-US"/>
+        </w:rPr>
+        <w:t>Handle Path Choices:</w:t>
+      </w:r>
+    </w:p>
+    <w:p>
+      <w:pPr>
+        <w:numPr>
+          <w:ilvl w:val="1"/>
+          <w:numId w:val="8"/>
+        </w:numPr>
+        <w:spacing w:before="100" w:beforeAutospacing="1" w:after="100" w:afterAutospacing="1"/>
+        <w:rPr>
+          <w:rFonts w:ascii="Times New Roman" w:eastAsia="Times New Roman" w:hAnsi="Times New Roman" w:cs="Times New Roman"/>
+          <w:lang w:eastAsia="en-US"/>
+        </w:rPr>
+      </w:pPr>
+      <w:r>
+        <w:rPr>
+          <w:rFonts w:ascii="Times New Roman" w:eastAsia="Times New Roman" w:hAnsi="Times New Roman" w:cs="Times New Roman"/>
+          <w:b/>
+          <w:bCs/>
+          <w:lang w:eastAsia="en-US"/>
+        </w:rPr>
+        <w:t>If the user chooses the left path:</w:t>
+      </w:r>
+    </w:p>
+    <w:p>
+      <w:pPr>
+        <w:numPr>
+          <w:ilvl w:val="2"/>
+          <w:numId w:val="8"/>
+        </w:numPr>
+        <w:spacing w:before="100" w:beforeAutospacing="1" w:after="100" w:afterAutospacing="1"/>
+        <w:rPr>
+          <w:rFonts w:ascii="Times New Roman" w:eastAsia="Times New Roman" w:hAnsi="Times New Roman" w:cs="Times New Roman"/>
+          <w:lang w:eastAsia="en-US"/>
+        </w:rPr>
+      </w:pPr>
+      <w:r>
+        <w:rPr>
+          <w:rFonts w:ascii="Times New Roman" w:eastAsia="Times New Roman" w:hAnsi="Times New Roman" w:cs="Times New Roman"/>
+          <w:lang w:eastAsia="en-US"/>
+        </w:rPr>
+        <w:t>The user encounters a cabin belonging to the bear and is caught again.</w:t>
+      </w:r>
+    </w:p>
+    <w:p>
+      <w:pPr>
+        <w:numPr>
+          <w:ilvl w:val="1"/>
+          <w:numId w:val="8"/>
+        </w:numPr>
+        <w:spacing w:before="100" w:beforeAutospacing="1" w:after="100" w:afterAutospacing="1"/>
+        <w:rPr>
+          <w:rFonts w:ascii="Times New Roman" w:eastAsia="Times New Roman" w:hAnsi="Times New Roman" w:cs="Times New Roman"/>
+          <w:lang w:eastAsia="en-US"/>
+        </w:rPr>
+      </w:pPr>
+      <w:r>
+        <w:rPr>
+          <w:rFonts w:ascii="Times New Roman" w:eastAsia="Times New Roman" w:hAnsi="Times New Roman" w:cs="Times New Roman"/>
+          <w:b/>
+          <w:bCs/>
+          <w:lang w:eastAsia="en-US"/>
+        </w:rPr>
+        <w:t>If the user chooses the right path:</w:t>
+      </w:r>
+    </w:p>
+    <w:p>
+      <w:pPr>
+        <w:numPr>
+          <w:ilvl w:val="2"/>
+          <w:numId w:val="8"/>
+        </w:numPr>
+        <w:spacing w:before="100" w:beforeAutospacing="1" w:after="100" w:afterAutospacing="1"/>
+        <w:rPr>
+          <w:rFonts w:ascii="Times New Roman" w:eastAsia="Times New Roman" w:hAnsi="Times New Roman" w:cs="Times New Roman"/>
+          <w:lang w:eastAsia="en-US"/>
+        </w:rPr>
+      </w:pPr>
+      <w:r>
+        <w:rPr>
+          <w:rFonts w:ascii="Times New Roman" w:eastAsia="Times New Roman" w:hAnsi="Times New Roman" w:cs="Times New Roman"/>
+          <w:lang w:eastAsia="en-US"/>
+        </w:rPr>
+        <w:t>The user finds their way out of the forest and escapes.</w:t>
+      </w:r>
+    </w:p>
+    <w:p>
+      <w:pPr>
+        <w:numPr>
+          <w:ilvl w:val="0"/>
+          <w:numId w:val="8"/>
+        </w:numPr>
+        <w:spacing w:before="100" w:beforeAutospacing="1" w:after="100" w:afterAutospacing="1"/>
+        <w:rPr>
+          <w:rFonts w:ascii="Times New Roman" w:eastAsia="Times New Roman" w:hAnsi="Times New Roman" w:cs="Times New Roman"/>
+          <w:lang w:eastAsia="en-US"/>
+        </w:rPr>
+      </w:pPr>
+      <w:r>
+        <w:rPr>
+          <w:rFonts w:ascii="Times New Roman" w:eastAsia="Times New Roman" w:hAnsi="Times New Roman" w:cs="Times New Roman"/>
+          <w:b/>
+          <w:bCs/>
+          <w:lang w:eastAsia="en-US"/>
+        </w:rPr>
+        <w:lastRenderedPageBreak/>
+        <w:t>End of Game:</w:t>
+      </w:r>
+    </w:p>
+    <w:p>
+      <w:pPr>
+        <w:numPr>
+          <w:ilvl w:val="1"/>
+          <w:numId w:val="8"/>
+        </w:numPr>
+        <w:spacing w:before="100" w:beforeAutospacing="1" w:after="100" w:afterAutospacing="1"/>
+        <w:rPr>
+          <w:rFonts w:ascii="Times New Roman" w:eastAsia="Times New Roman" w:hAnsi="Times New Roman" w:cs="Times New Roman"/>
+          <w:lang w:eastAsia="en-US"/>
+        </w:rPr>
+      </w:pPr>
+      <w:r>
+        <w:rPr>
+          <w:rFonts w:ascii="Times New Roman" w:eastAsia="Times New Roman" w:hAnsi="Times New Roman" w:cs="Times New Roman"/>
+          <w:lang w:eastAsia="en-US"/>
+        </w:rPr>
+        <w:t>Congratulate the user on completing the adventure and ask if they would like to play again.</w:t>
+      </w:r>
+    </w:p>
+    <w:p>
+      <w:pPr>
+        <w:spacing w:before="100" w:beforeAutospacing="1" w:after="100" w:afterAutospacing="1"/>
+        <w:rPr>
+          <w:rFonts w:ascii="Times New Roman" w:eastAsia="Times New Roman" w:hAnsi="Times New Roman" w:cs="Times New Roman"/>
+          <w:lang w:eastAsia="en-US"/>
+        </w:rPr>
+      </w:pPr>
+    </w:p>
+    <w:p>
+      <w:pPr>
+        <w:rPr>
+          <w:rFonts w:ascii="Times New Roman" w:hAnsi="Times New Roman" w:cs="Times New Roman"/>
+        </w:rPr>
+      </w:pPr>
+    </w:p>
     <w:sectPr>
       <w:pgSz w:w="12240" w:h="15840"/>
       <w:pgMar w:top="1440" w:right="1440" w:bottom="1440" w:left="1440" w:header="720" w:footer="720" w:gutter="0"/>
@@ -80,6 +1057,1215 @@
     </w:sectPr>
   </w:body>
 </w:document>
+</file>
+
+<file path=word/numbering.xml><?xml version="1.0" encoding="utf-8"?>
+<w:numbering xmlns:wpc="http://schemas.microsoft.com/office/word/2010/wordprocessingCanvas" xmlns:cx="http://schemas.microsoft.com/office/drawing/2014/chartex" xmlns:cx1="http://schemas.microsoft.com/office/drawing/2015/9/8/chartex" xmlns:cx2="http://schemas.microsoft.com/office/drawing/2015/10/21/chartex" xmlns:cx3="http://schemas.microsoft.com/office/drawing/2016/5/9/chartex" xmlns:cx4="http://schemas.microsoft.com/office/drawing/2016/5/10/chartex" xmlns:cx5="http://schemas.microsoft.com/office/drawing/2016/5/11/chartex" xmlns:cx6="http://schemas.microsoft.com/office/drawing/2016/5/12/chartex" xmlns:cx7="http://schemas.microsoft.com/office/drawing/2016/5/13/chartex" xmlns:cx8="http://schemas.microsoft.com/office/drawing/2016/5/14/chartex" xmlns:mc="http://schemas.openxmlformats.org/markup-compatibility/2006" xmlns:aink="http://schemas.microsoft.com/office/drawing/2016/ink" xmlns:am3d="http://schemas.microsoft.com/office/drawing/2017/model3d" xmlns:o="urn:schemas-microsoft-com:office:office" xmlns:r="http://schemas.openxmlformats.org/officeDocument/2006/relationships" xmlns:m="http://schemas.openxmlformats.org/officeDocument/2006/math" xmlns:v="urn:schemas-microsoft-com:vml" xmlns:wp14="http://schemas.microsoft.com/office/word/2010/wordprocessingDrawing" xmlns:wp="http://schemas.openxmlformats.org/drawingml/2006/wordprocessingDrawing" xmlns:w10="urn:schemas-microsoft-com:office:word" xmlns:w="http://schemas.openxmlformats.org/wordprocessingml/2006/main" xmlns:w14="http://schemas.microsoft.com/office/word/2010/wordml" xmlns:w15="http://schemas.microsoft.com/office/word/2012/wordml" xmlns:w16cex="http://schemas.microsoft.com/office/word/2018/wordml/cex" xmlns:w16cid="http://schemas.microsoft.com/office/word/2016/wordml/cid" xmlns:w16="http://schemas.microsoft.com/office/word/2018/wordml" xmlns:w16sdtdh="http://schemas.microsoft.com/office/word/2020/wordml/sdtdatahash" xmlns:w16se="http://schemas.microsoft.com/office/word/2015/wordml/symex" xmlns:wpg="http://schemas.microsoft.com/office/word/2010/wordprocessingGroup" xmlns:wpi="http://schemas.microsoft.com/office/word/2010/wordprocessingInk" xmlns:wne="http://schemas.microsoft.com/office/word/2006/wordml" xmlns:wps="http://schemas.microsoft.com/office/word/2010/wordprocessingShape" mc:Ignorable="w14 w15 w16se w16cid w16 w16cex w16sdtdh wp14">
+  <w:abstractNum w:abstractNumId="0" w15:restartNumberingAfterBreak="0">
+    <w:nsid w:val="105A0231"/>
+    <w:multiLevelType w:val="multilevel"/>
+    <w:tmpl w:val="5E4E645A"/>
+    <w:lvl w:ilvl="0">
+      <w:start w:val="1"/>
+      <w:numFmt w:val="bullet"/>
+      <w:lvlText w:val=""/>
+      <w:lvlJc w:val="left"/>
+      <w:pPr>
+        <w:tabs>
+          <w:tab w:val="num" w:pos="720"/>
+        </w:tabs>
+        <w:ind w:left="720" w:hanging="360"/>
+      </w:pPr>
+      <w:rPr>
+        <w:rFonts w:ascii="Symbol" w:hAnsi="Symbol" w:hint="default"/>
+        <w:sz w:val="20"/>
+      </w:rPr>
+    </w:lvl>
+    <w:lvl w:ilvl="1">
+      <w:start w:val="1"/>
+      <w:numFmt w:val="bullet"/>
+      <w:lvlText w:val="o"/>
+      <w:lvlJc w:val="left"/>
+      <w:pPr>
+        <w:tabs>
+          <w:tab w:val="num" w:pos="1440"/>
+        </w:tabs>
+        <w:ind w:left="1440" w:hanging="360"/>
+      </w:pPr>
+      <w:rPr>
+        <w:rFonts w:ascii="Courier New" w:hAnsi="Courier New" w:hint="default"/>
+        <w:sz w:val="20"/>
+      </w:rPr>
+    </w:lvl>
+    <w:lvl w:ilvl="2" w:tentative="1">
+      <w:start w:val="1"/>
+      <w:numFmt w:val="bullet"/>
+      <w:lvlText w:val=""/>
+      <w:lvlJc w:val="left"/>
+      <w:pPr>
+        <w:tabs>
+          <w:tab w:val="num" w:pos="2160"/>
+        </w:tabs>
+        <w:ind w:left="2160" w:hanging="360"/>
+      </w:pPr>
+      <w:rPr>
+        <w:rFonts w:ascii="Wingdings" w:hAnsi="Wingdings" w:hint="default"/>
+        <w:sz w:val="20"/>
+      </w:rPr>
+    </w:lvl>
+    <w:lvl w:ilvl="3" w:tentative="1">
+      <w:start w:val="1"/>
+      <w:numFmt w:val="bullet"/>
+      <w:lvlText w:val=""/>
+      <w:lvlJc w:val="left"/>
+      <w:pPr>
+        <w:tabs>
+          <w:tab w:val="num" w:pos="2880"/>
+        </w:tabs>
+        <w:ind w:left="2880" w:hanging="360"/>
+      </w:pPr>
+      <w:rPr>
+        <w:rFonts w:ascii="Wingdings" w:hAnsi="Wingdings" w:hint="default"/>
+        <w:sz w:val="20"/>
+      </w:rPr>
+    </w:lvl>
+    <w:lvl w:ilvl="4" w:tentative="1">
+      <w:start w:val="1"/>
+      <w:numFmt w:val="bullet"/>
+      <w:lvlText w:val=""/>
+      <w:lvlJc w:val="left"/>
+      <w:pPr>
+        <w:tabs>
+          <w:tab w:val="num" w:pos="3600"/>
+        </w:tabs>
+        <w:ind w:left="3600" w:hanging="360"/>
+      </w:pPr>
+      <w:rPr>
+        <w:rFonts w:ascii="Wingdings" w:hAnsi="Wingdings" w:hint="default"/>
+        <w:sz w:val="20"/>
+      </w:rPr>
+    </w:lvl>
+    <w:lvl w:ilvl="5" w:tentative="1">
+      <w:start w:val="1"/>
+      <w:numFmt w:val="bullet"/>
+      <w:lvlText w:val=""/>
+      <w:lvlJc w:val="left"/>
+      <w:pPr>
+        <w:tabs>
+          <w:tab w:val="num" w:pos="4320"/>
+        </w:tabs>
+        <w:ind w:left="4320" w:hanging="360"/>
+      </w:pPr>
+      <w:rPr>
+        <w:rFonts w:ascii="Wingdings" w:hAnsi="Wingdings" w:hint="default"/>
+        <w:sz w:val="20"/>
+      </w:rPr>
+    </w:lvl>
+    <w:lvl w:ilvl="6" w:tentative="1">
+      <w:start w:val="1"/>
+      <w:numFmt w:val="bullet"/>
+      <w:lvlText w:val=""/>
+      <w:lvlJc w:val="left"/>
+      <w:pPr>
+        <w:tabs>
+          <w:tab w:val="num" w:pos="5040"/>
+        </w:tabs>
+        <w:ind w:left="5040" w:hanging="360"/>
+      </w:pPr>
+      <w:rPr>
+        <w:rFonts w:ascii="Wingdings" w:hAnsi="Wingdings" w:hint="default"/>
+        <w:sz w:val="20"/>
+      </w:rPr>
+    </w:lvl>
+    <w:lvl w:ilvl="7" w:tentative="1">
+      <w:start w:val="1"/>
+      <w:numFmt w:val="bullet"/>
+      <w:lvlText w:val=""/>
+      <w:lvlJc w:val="left"/>
+      <w:pPr>
+        <w:tabs>
+          <w:tab w:val="num" w:pos="5760"/>
+        </w:tabs>
+        <w:ind w:left="5760" w:hanging="360"/>
+      </w:pPr>
+      <w:rPr>
+        <w:rFonts w:ascii="Wingdings" w:hAnsi="Wingdings" w:hint="default"/>
+        <w:sz w:val="20"/>
+      </w:rPr>
+    </w:lvl>
+    <w:lvl w:ilvl="8" w:tentative="1">
+      <w:start w:val="1"/>
+      <w:numFmt w:val="bullet"/>
+      <w:lvlText w:val=""/>
+      <w:lvlJc w:val="left"/>
+      <w:pPr>
+        <w:tabs>
+          <w:tab w:val="num" w:pos="6480"/>
+        </w:tabs>
+        <w:ind w:left="6480" w:hanging="360"/>
+      </w:pPr>
+      <w:rPr>
+        <w:rFonts w:ascii="Wingdings" w:hAnsi="Wingdings" w:hint="default"/>
+        <w:sz w:val="20"/>
+      </w:rPr>
+    </w:lvl>
+  </w:abstractNum>
+  <w:abstractNum w:abstractNumId="1" w15:restartNumberingAfterBreak="0">
+    <w:nsid w:val="144A1834"/>
+    <w:multiLevelType w:val="multilevel"/>
+    <w:tmpl w:val="6D025D18"/>
+    <w:lvl w:ilvl="0">
+      <w:start w:val="1"/>
+      <w:numFmt w:val="bullet"/>
+      <w:lvlText w:val=""/>
+      <w:lvlJc w:val="left"/>
+      <w:pPr>
+        <w:tabs>
+          <w:tab w:val="num" w:pos="720"/>
+        </w:tabs>
+        <w:ind w:left="720" w:hanging="360"/>
+      </w:pPr>
+      <w:rPr>
+        <w:rFonts w:ascii="Symbol" w:hAnsi="Symbol" w:hint="default"/>
+        <w:sz w:val="20"/>
+      </w:rPr>
+    </w:lvl>
+    <w:lvl w:ilvl="1" w:tentative="1">
+      <w:start w:val="1"/>
+      <w:numFmt w:val="bullet"/>
+      <w:lvlText w:val="o"/>
+      <w:lvlJc w:val="left"/>
+      <w:pPr>
+        <w:tabs>
+          <w:tab w:val="num" w:pos="1440"/>
+        </w:tabs>
+        <w:ind w:left="1440" w:hanging="360"/>
+      </w:pPr>
+      <w:rPr>
+        <w:rFonts w:ascii="Courier New" w:hAnsi="Courier New" w:hint="default"/>
+        <w:sz w:val="20"/>
+      </w:rPr>
+    </w:lvl>
+    <w:lvl w:ilvl="2" w:tentative="1">
+      <w:start w:val="1"/>
+      <w:numFmt w:val="bullet"/>
+      <w:lvlText w:val=""/>
+      <w:lvlJc w:val="left"/>
+      <w:pPr>
+        <w:tabs>
+          <w:tab w:val="num" w:pos="2160"/>
+        </w:tabs>
+        <w:ind w:left="2160" w:hanging="360"/>
+      </w:pPr>
+      <w:rPr>
+        <w:rFonts w:ascii="Wingdings" w:hAnsi="Wingdings" w:hint="default"/>
+        <w:sz w:val="20"/>
+      </w:rPr>
+    </w:lvl>
+    <w:lvl w:ilvl="3" w:tentative="1">
+      <w:start w:val="1"/>
+      <w:numFmt w:val="bullet"/>
+      <w:lvlText w:val=""/>
+      <w:lvlJc w:val="left"/>
+      <w:pPr>
+        <w:tabs>
+          <w:tab w:val="num" w:pos="2880"/>
+        </w:tabs>
+        <w:ind w:left="2880" w:hanging="360"/>
+      </w:pPr>
+      <w:rPr>
+        <w:rFonts w:ascii="Wingdings" w:hAnsi="Wingdings" w:hint="default"/>
+        <w:sz w:val="20"/>
+      </w:rPr>
+    </w:lvl>
+    <w:lvl w:ilvl="4" w:tentative="1">
+      <w:start w:val="1"/>
+      <w:numFmt w:val="bullet"/>
+      <w:lvlText w:val=""/>
+      <w:lvlJc w:val="left"/>
+      <w:pPr>
+        <w:tabs>
+          <w:tab w:val="num" w:pos="3600"/>
+        </w:tabs>
+        <w:ind w:left="3600" w:hanging="360"/>
+      </w:pPr>
+      <w:rPr>
+        <w:rFonts w:ascii="Wingdings" w:hAnsi="Wingdings" w:hint="default"/>
+        <w:sz w:val="20"/>
+      </w:rPr>
+    </w:lvl>
+    <w:lvl w:ilvl="5" w:tentative="1">
+      <w:start w:val="1"/>
+      <w:numFmt w:val="bullet"/>
+      <w:lvlText w:val=""/>
+      <w:lvlJc w:val="left"/>
+      <w:pPr>
+        <w:tabs>
+          <w:tab w:val="num" w:pos="4320"/>
+        </w:tabs>
+        <w:ind w:left="4320" w:hanging="360"/>
+      </w:pPr>
+      <w:rPr>
+        <w:rFonts w:ascii="Wingdings" w:hAnsi="Wingdings" w:hint="default"/>
+        <w:sz w:val="20"/>
+      </w:rPr>
+    </w:lvl>
+    <w:lvl w:ilvl="6" w:tentative="1">
+      <w:start w:val="1"/>
+      <w:numFmt w:val="bullet"/>
+      <w:lvlText w:val=""/>
+      <w:lvlJc w:val="left"/>
+      <w:pPr>
+        <w:tabs>
+          <w:tab w:val="num" w:pos="5040"/>
+        </w:tabs>
+        <w:ind w:left="5040" w:hanging="360"/>
+      </w:pPr>
+      <w:rPr>
+        <w:rFonts w:ascii="Wingdings" w:hAnsi="Wingdings" w:hint="default"/>
+        <w:sz w:val="20"/>
+      </w:rPr>
+    </w:lvl>
+    <w:lvl w:ilvl="7" w:tentative="1">
+      <w:start w:val="1"/>
+      <w:numFmt w:val="bullet"/>
+      <w:lvlText w:val=""/>
+      <w:lvlJc w:val="left"/>
+      <w:pPr>
+        <w:tabs>
+          <w:tab w:val="num" w:pos="5760"/>
+        </w:tabs>
+        <w:ind w:left="5760" w:hanging="360"/>
+      </w:pPr>
+      <w:rPr>
+        <w:rFonts w:ascii="Wingdings" w:hAnsi="Wingdings" w:hint="default"/>
+        <w:sz w:val="20"/>
+      </w:rPr>
+    </w:lvl>
+    <w:lvl w:ilvl="8" w:tentative="1">
+      <w:start w:val="1"/>
+      <w:numFmt w:val="bullet"/>
+      <w:lvlText w:val=""/>
+      <w:lvlJc w:val="left"/>
+      <w:pPr>
+        <w:tabs>
+          <w:tab w:val="num" w:pos="6480"/>
+        </w:tabs>
+        <w:ind w:left="6480" w:hanging="360"/>
+      </w:pPr>
+      <w:rPr>
+        <w:rFonts w:ascii="Wingdings" w:hAnsi="Wingdings" w:hint="default"/>
+        <w:sz w:val="20"/>
+      </w:rPr>
+    </w:lvl>
+  </w:abstractNum>
+  <w:abstractNum w:abstractNumId="2" w15:restartNumberingAfterBreak="0">
+    <w:nsid w:val="19492B13"/>
+    <w:multiLevelType w:val="multilevel"/>
+    <w:tmpl w:val="65AA8F0C"/>
+    <w:lvl w:ilvl="0">
+      <w:start w:val="1"/>
+      <w:numFmt w:val="decimal"/>
+      <w:lvlText w:val="%1."/>
+      <w:lvlJc w:val="left"/>
+      <w:pPr>
+        <w:tabs>
+          <w:tab w:val="num" w:pos="720"/>
+        </w:tabs>
+        <w:ind w:left="720" w:hanging="360"/>
+      </w:pPr>
+    </w:lvl>
+    <w:lvl w:ilvl="1">
+      <w:start w:val="1"/>
+      <w:numFmt w:val="bullet"/>
+      <w:lvlText w:val="o"/>
+      <w:lvlJc w:val="left"/>
+      <w:pPr>
+        <w:tabs>
+          <w:tab w:val="num" w:pos="1440"/>
+        </w:tabs>
+        <w:ind w:left="1440" w:hanging="360"/>
+      </w:pPr>
+      <w:rPr>
+        <w:rFonts w:ascii="Courier New" w:hAnsi="Courier New" w:hint="default"/>
+        <w:sz w:val="20"/>
+      </w:rPr>
+    </w:lvl>
+    <w:lvl w:ilvl="2">
+      <w:start w:val="1"/>
+      <w:numFmt w:val="bullet"/>
+      <w:lvlText w:val=""/>
+      <w:lvlJc w:val="left"/>
+      <w:pPr>
+        <w:tabs>
+          <w:tab w:val="num" w:pos="2160"/>
+        </w:tabs>
+        <w:ind w:left="2160" w:hanging="360"/>
+      </w:pPr>
+      <w:rPr>
+        <w:rFonts w:ascii="Wingdings" w:hAnsi="Wingdings" w:hint="default"/>
+        <w:sz w:val="20"/>
+      </w:rPr>
+    </w:lvl>
+    <w:lvl w:ilvl="3">
+      <w:start w:val="1"/>
+      <w:numFmt w:val="bullet"/>
+      <w:lvlText w:val=""/>
+      <w:lvlJc w:val="left"/>
+      <w:pPr>
+        <w:tabs>
+          <w:tab w:val="num" w:pos="2880"/>
+        </w:tabs>
+        <w:ind w:left="2880" w:hanging="360"/>
+      </w:pPr>
+      <w:rPr>
+        <w:rFonts w:ascii="Wingdings" w:hAnsi="Wingdings" w:hint="default"/>
+        <w:sz w:val="20"/>
+      </w:rPr>
+    </w:lvl>
+    <w:lvl w:ilvl="4">
+      <w:start w:val="1"/>
+      <w:numFmt w:val="bullet"/>
+      <w:lvlText w:val=""/>
+      <w:lvlJc w:val="left"/>
+      <w:pPr>
+        <w:tabs>
+          <w:tab w:val="num" w:pos="3600"/>
+        </w:tabs>
+        <w:ind w:left="3600" w:hanging="360"/>
+      </w:pPr>
+      <w:rPr>
+        <w:rFonts w:ascii="Wingdings" w:hAnsi="Wingdings" w:hint="default"/>
+        <w:sz w:val="20"/>
+      </w:rPr>
+    </w:lvl>
+    <w:lvl w:ilvl="5">
+      <w:start w:val="1"/>
+      <w:numFmt w:val="bullet"/>
+      <w:lvlText w:val=""/>
+      <w:lvlJc w:val="left"/>
+      <w:pPr>
+        <w:tabs>
+          <w:tab w:val="num" w:pos="4320"/>
+        </w:tabs>
+        <w:ind w:left="4320" w:hanging="360"/>
+      </w:pPr>
+      <w:rPr>
+        <w:rFonts w:ascii="Wingdings" w:hAnsi="Wingdings" w:hint="default"/>
+        <w:sz w:val="20"/>
+      </w:rPr>
+    </w:lvl>
+    <w:lvl w:ilvl="6">
+      <w:start w:val="1"/>
+      <w:numFmt w:val="bullet"/>
+      <w:lvlText w:val=""/>
+      <w:lvlJc w:val="left"/>
+      <w:pPr>
+        <w:tabs>
+          <w:tab w:val="num" w:pos="5040"/>
+        </w:tabs>
+        <w:ind w:left="5040" w:hanging="360"/>
+      </w:pPr>
+      <w:rPr>
+        <w:rFonts w:ascii="Wingdings" w:hAnsi="Wingdings" w:hint="default"/>
+        <w:sz w:val="20"/>
+      </w:rPr>
+    </w:lvl>
+    <w:lvl w:ilvl="7" w:tentative="1">
+      <w:start w:val="1"/>
+      <w:numFmt w:val="decimal"/>
+      <w:lvlText w:val="%8."/>
+      <w:lvlJc w:val="left"/>
+      <w:pPr>
+        <w:tabs>
+          <w:tab w:val="num" w:pos="5760"/>
+        </w:tabs>
+        <w:ind w:left="5760" w:hanging="360"/>
+      </w:pPr>
+    </w:lvl>
+    <w:lvl w:ilvl="8" w:tentative="1">
+      <w:start w:val="1"/>
+      <w:numFmt w:val="decimal"/>
+      <w:lvlText w:val="%9."/>
+      <w:lvlJc w:val="left"/>
+      <w:pPr>
+        <w:tabs>
+          <w:tab w:val="num" w:pos="6480"/>
+        </w:tabs>
+        <w:ind w:left="6480" w:hanging="360"/>
+      </w:pPr>
+    </w:lvl>
+  </w:abstractNum>
+  <w:abstractNum w:abstractNumId="3" w15:restartNumberingAfterBreak="0">
+    <w:nsid w:val="21156885"/>
+    <w:multiLevelType w:val="multilevel"/>
+    <w:tmpl w:val="ED4C0E60"/>
+    <w:lvl w:ilvl="0">
+      <w:start w:val="1"/>
+      <w:numFmt w:val="bullet"/>
+      <w:lvlText w:val=""/>
+      <w:lvlJc w:val="left"/>
+      <w:pPr>
+        <w:tabs>
+          <w:tab w:val="num" w:pos="720"/>
+        </w:tabs>
+        <w:ind w:left="720" w:hanging="360"/>
+      </w:pPr>
+      <w:rPr>
+        <w:rFonts w:ascii="Symbol" w:hAnsi="Symbol" w:hint="default"/>
+        <w:sz w:val="20"/>
+      </w:rPr>
+    </w:lvl>
+    <w:lvl w:ilvl="1" w:tentative="1">
+      <w:start w:val="1"/>
+      <w:numFmt w:val="bullet"/>
+      <w:lvlText w:val="o"/>
+      <w:lvlJc w:val="left"/>
+      <w:pPr>
+        <w:tabs>
+          <w:tab w:val="num" w:pos="1440"/>
+        </w:tabs>
+        <w:ind w:left="1440" w:hanging="360"/>
+      </w:pPr>
+      <w:rPr>
+        <w:rFonts w:ascii="Courier New" w:hAnsi="Courier New" w:hint="default"/>
+        <w:sz w:val="20"/>
+      </w:rPr>
+    </w:lvl>
+    <w:lvl w:ilvl="2" w:tentative="1">
+      <w:start w:val="1"/>
+      <w:numFmt w:val="bullet"/>
+      <w:lvlText w:val=""/>
+      <w:lvlJc w:val="left"/>
+      <w:pPr>
+        <w:tabs>
+          <w:tab w:val="num" w:pos="2160"/>
+        </w:tabs>
+        <w:ind w:left="2160" w:hanging="360"/>
+      </w:pPr>
+      <w:rPr>
+        <w:rFonts w:ascii="Wingdings" w:hAnsi="Wingdings" w:hint="default"/>
+        <w:sz w:val="20"/>
+      </w:rPr>
+    </w:lvl>
+    <w:lvl w:ilvl="3" w:tentative="1">
+      <w:start w:val="1"/>
+      <w:numFmt w:val="bullet"/>
+      <w:lvlText w:val=""/>
+      <w:lvlJc w:val="left"/>
+      <w:pPr>
+        <w:tabs>
+          <w:tab w:val="num" w:pos="2880"/>
+        </w:tabs>
+        <w:ind w:left="2880" w:hanging="360"/>
+      </w:pPr>
+      <w:rPr>
+        <w:rFonts w:ascii="Wingdings" w:hAnsi="Wingdings" w:hint="default"/>
+        <w:sz w:val="20"/>
+      </w:rPr>
+    </w:lvl>
+    <w:lvl w:ilvl="4" w:tentative="1">
+      <w:start w:val="1"/>
+      <w:numFmt w:val="bullet"/>
+      <w:lvlText w:val=""/>
+      <w:lvlJc w:val="left"/>
+      <w:pPr>
+        <w:tabs>
+          <w:tab w:val="num" w:pos="3600"/>
+        </w:tabs>
+        <w:ind w:left="3600" w:hanging="360"/>
+      </w:pPr>
+      <w:rPr>
+        <w:rFonts w:ascii="Wingdings" w:hAnsi="Wingdings" w:hint="default"/>
+        <w:sz w:val="20"/>
+      </w:rPr>
+    </w:lvl>
+    <w:lvl w:ilvl="5" w:tentative="1">
+      <w:start w:val="1"/>
+      <w:numFmt w:val="bullet"/>
+      <w:lvlText w:val=""/>
+      <w:lvlJc w:val="left"/>
+      <w:pPr>
+        <w:tabs>
+          <w:tab w:val="num" w:pos="4320"/>
+        </w:tabs>
+        <w:ind w:left="4320" w:hanging="360"/>
+      </w:pPr>
+      <w:rPr>
+        <w:rFonts w:ascii="Wingdings" w:hAnsi="Wingdings" w:hint="default"/>
+        <w:sz w:val="20"/>
+      </w:rPr>
+    </w:lvl>
+    <w:lvl w:ilvl="6" w:tentative="1">
+      <w:start w:val="1"/>
+      <w:numFmt w:val="bullet"/>
+      <w:lvlText w:val=""/>
+      <w:lvlJc w:val="left"/>
+      <w:pPr>
+        <w:tabs>
+          <w:tab w:val="num" w:pos="5040"/>
+        </w:tabs>
+        <w:ind w:left="5040" w:hanging="360"/>
+      </w:pPr>
+      <w:rPr>
+        <w:rFonts w:ascii="Wingdings" w:hAnsi="Wingdings" w:hint="default"/>
+        <w:sz w:val="20"/>
+      </w:rPr>
+    </w:lvl>
+    <w:lvl w:ilvl="7" w:tentative="1">
+      <w:start w:val="1"/>
+      <w:numFmt w:val="bullet"/>
+      <w:lvlText w:val=""/>
+      <w:lvlJc w:val="left"/>
+      <w:pPr>
+        <w:tabs>
+          <w:tab w:val="num" w:pos="5760"/>
+        </w:tabs>
+        <w:ind w:left="5760" w:hanging="360"/>
+      </w:pPr>
+      <w:rPr>
+        <w:rFonts w:ascii="Wingdings" w:hAnsi="Wingdings" w:hint="default"/>
+        <w:sz w:val="20"/>
+      </w:rPr>
+    </w:lvl>
+    <w:lvl w:ilvl="8" w:tentative="1">
+      <w:start w:val="1"/>
+      <w:numFmt w:val="bullet"/>
+      <w:lvlText w:val=""/>
+      <w:lvlJc w:val="left"/>
+      <w:pPr>
+        <w:tabs>
+          <w:tab w:val="num" w:pos="6480"/>
+        </w:tabs>
+        <w:ind w:left="6480" w:hanging="360"/>
+      </w:pPr>
+      <w:rPr>
+        <w:rFonts w:ascii="Wingdings" w:hAnsi="Wingdings" w:hint="default"/>
+        <w:sz w:val="20"/>
+      </w:rPr>
+    </w:lvl>
+  </w:abstractNum>
+  <w:abstractNum w:abstractNumId="4" w15:restartNumberingAfterBreak="0">
+    <w:nsid w:val="2DF41E5F"/>
+    <w:multiLevelType w:val="multilevel"/>
+    <w:tmpl w:val="C41A9E68"/>
+    <w:lvl w:ilvl="0">
+      <w:start w:val="1"/>
+      <w:numFmt w:val="bullet"/>
+      <w:lvlText w:val=""/>
+      <w:lvlJc w:val="left"/>
+      <w:pPr>
+        <w:tabs>
+          <w:tab w:val="num" w:pos="720"/>
+        </w:tabs>
+        <w:ind w:left="720" w:hanging="360"/>
+      </w:pPr>
+      <w:rPr>
+        <w:rFonts w:ascii="Symbol" w:hAnsi="Symbol" w:hint="default"/>
+        <w:sz w:val="20"/>
+      </w:rPr>
+    </w:lvl>
+    <w:lvl w:ilvl="1" w:tentative="1">
+      <w:start w:val="1"/>
+      <w:numFmt w:val="bullet"/>
+      <w:lvlText w:val="o"/>
+      <w:lvlJc w:val="left"/>
+      <w:pPr>
+        <w:tabs>
+          <w:tab w:val="num" w:pos="1440"/>
+        </w:tabs>
+        <w:ind w:left="1440" w:hanging="360"/>
+      </w:pPr>
+      <w:rPr>
+        <w:rFonts w:ascii="Courier New" w:hAnsi="Courier New" w:hint="default"/>
+        <w:sz w:val="20"/>
+      </w:rPr>
+    </w:lvl>
+    <w:lvl w:ilvl="2" w:tentative="1">
+      <w:start w:val="1"/>
+      <w:numFmt w:val="bullet"/>
+      <w:lvlText w:val=""/>
+      <w:lvlJc w:val="left"/>
+      <w:pPr>
+        <w:tabs>
+          <w:tab w:val="num" w:pos="2160"/>
+        </w:tabs>
+        <w:ind w:left="2160" w:hanging="360"/>
+      </w:pPr>
+      <w:rPr>
+        <w:rFonts w:ascii="Wingdings" w:hAnsi="Wingdings" w:hint="default"/>
+        <w:sz w:val="20"/>
+      </w:rPr>
+    </w:lvl>
+    <w:lvl w:ilvl="3" w:tentative="1">
+      <w:start w:val="1"/>
+      <w:numFmt w:val="bullet"/>
+      <w:lvlText w:val=""/>
+      <w:lvlJc w:val="left"/>
+      <w:pPr>
+        <w:tabs>
+          <w:tab w:val="num" w:pos="2880"/>
+        </w:tabs>
+        <w:ind w:left="2880" w:hanging="360"/>
+      </w:pPr>
+      <w:rPr>
+        <w:rFonts w:ascii="Wingdings" w:hAnsi="Wingdings" w:hint="default"/>
+        <w:sz w:val="20"/>
+      </w:rPr>
+    </w:lvl>
+    <w:lvl w:ilvl="4" w:tentative="1">
+      <w:start w:val="1"/>
+      <w:numFmt w:val="bullet"/>
+      <w:lvlText w:val=""/>
+      <w:lvlJc w:val="left"/>
+      <w:pPr>
+        <w:tabs>
+          <w:tab w:val="num" w:pos="3600"/>
+        </w:tabs>
+        <w:ind w:left="3600" w:hanging="360"/>
+      </w:pPr>
+      <w:rPr>
+        <w:rFonts w:ascii="Wingdings" w:hAnsi="Wingdings" w:hint="default"/>
+        <w:sz w:val="20"/>
+      </w:rPr>
+    </w:lvl>
+    <w:lvl w:ilvl="5" w:tentative="1">
+      <w:start w:val="1"/>
+      <w:numFmt w:val="bullet"/>
+      <w:lvlText w:val=""/>
+      <w:lvlJc w:val="left"/>
+      <w:pPr>
+        <w:tabs>
+          <w:tab w:val="num" w:pos="4320"/>
+        </w:tabs>
+        <w:ind w:left="4320" w:hanging="360"/>
+      </w:pPr>
+      <w:rPr>
+        <w:rFonts w:ascii="Wingdings" w:hAnsi="Wingdings" w:hint="default"/>
+        <w:sz w:val="20"/>
+      </w:rPr>
+    </w:lvl>
+    <w:lvl w:ilvl="6" w:tentative="1">
+      <w:start w:val="1"/>
+      <w:numFmt w:val="bullet"/>
+      <w:lvlText w:val=""/>
+      <w:lvlJc w:val="left"/>
+      <w:pPr>
+        <w:tabs>
+          <w:tab w:val="num" w:pos="5040"/>
+        </w:tabs>
+        <w:ind w:left="5040" w:hanging="360"/>
+      </w:pPr>
+      <w:rPr>
+        <w:rFonts w:ascii="Wingdings" w:hAnsi="Wingdings" w:hint="default"/>
+        <w:sz w:val="20"/>
+      </w:rPr>
+    </w:lvl>
+    <w:lvl w:ilvl="7" w:tentative="1">
+      <w:start w:val="1"/>
+      <w:numFmt w:val="bullet"/>
+      <w:lvlText w:val=""/>
+      <w:lvlJc w:val="left"/>
+      <w:pPr>
+        <w:tabs>
+          <w:tab w:val="num" w:pos="5760"/>
+        </w:tabs>
+        <w:ind w:left="5760" w:hanging="360"/>
+      </w:pPr>
+      <w:rPr>
+        <w:rFonts w:ascii="Wingdings" w:hAnsi="Wingdings" w:hint="default"/>
+        <w:sz w:val="20"/>
+      </w:rPr>
+    </w:lvl>
+    <w:lvl w:ilvl="8" w:tentative="1">
+      <w:start w:val="1"/>
+      <w:numFmt w:val="bullet"/>
+      <w:lvlText w:val=""/>
+      <w:lvlJc w:val="left"/>
+      <w:pPr>
+        <w:tabs>
+          <w:tab w:val="num" w:pos="6480"/>
+        </w:tabs>
+        <w:ind w:left="6480" w:hanging="360"/>
+      </w:pPr>
+      <w:rPr>
+        <w:rFonts w:ascii="Wingdings" w:hAnsi="Wingdings" w:hint="default"/>
+        <w:sz w:val="20"/>
+      </w:rPr>
+    </w:lvl>
+  </w:abstractNum>
+  <w:abstractNum w:abstractNumId="5" w15:restartNumberingAfterBreak="0">
+    <w:nsid w:val="3378395C"/>
+    <w:multiLevelType w:val="multilevel"/>
+    <w:tmpl w:val="935A53E6"/>
+    <w:lvl w:ilvl="0">
+      <w:start w:val="1"/>
+      <w:numFmt w:val="bullet"/>
+      <w:lvlText w:val=""/>
+      <w:lvlJc w:val="left"/>
+      <w:pPr>
+        <w:tabs>
+          <w:tab w:val="num" w:pos="720"/>
+        </w:tabs>
+        <w:ind w:left="720" w:hanging="360"/>
+      </w:pPr>
+      <w:rPr>
+        <w:rFonts w:ascii="Symbol" w:hAnsi="Symbol" w:hint="default"/>
+        <w:sz w:val="20"/>
+      </w:rPr>
+    </w:lvl>
+    <w:lvl w:ilvl="1">
+      <w:start w:val="1"/>
+      <w:numFmt w:val="bullet"/>
+      <w:lvlText w:val="o"/>
+      <w:lvlJc w:val="left"/>
+      <w:pPr>
+        <w:tabs>
+          <w:tab w:val="num" w:pos="1440"/>
+        </w:tabs>
+        <w:ind w:left="1440" w:hanging="360"/>
+      </w:pPr>
+      <w:rPr>
+        <w:rFonts w:ascii="Courier New" w:hAnsi="Courier New" w:hint="default"/>
+        <w:sz w:val="20"/>
+      </w:rPr>
+    </w:lvl>
+    <w:lvl w:ilvl="2">
+      <w:start w:val="1"/>
+      <w:numFmt w:val="bullet"/>
+      <w:lvlText w:val=""/>
+      <w:lvlJc w:val="left"/>
+      <w:pPr>
+        <w:tabs>
+          <w:tab w:val="num" w:pos="2160"/>
+        </w:tabs>
+        <w:ind w:left="2160" w:hanging="360"/>
+      </w:pPr>
+      <w:rPr>
+        <w:rFonts w:ascii="Wingdings" w:hAnsi="Wingdings" w:hint="default"/>
+        <w:sz w:val="20"/>
+      </w:rPr>
+    </w:lvl>
+    <w:lvl w:ilvl="3">
+      <w:start w:val="1"/>
+      <w:numFmt w:val="bullet"/>
+      <w:lvlText w:val=""/>
+      <w:lvlJc w:val="left"/>
+      <w:pPr>
+        <w:tabs>
+          <w:tab w:val="num" w:pos="2880"/>
+        </w:tabs>
+        <w:ind w:left="2880" w:hanging="360"/>
+      </w:pPr>
+      <w:rPr>
+        <w:rFonts w:ascii="Wingdings" w:hAnsi="Wingdings" w:hint="default"/>
+        <w:sz w:val="20"/>
+      </w:rPr>
+    </w:lvl>
+    <w:lvl w:ilvl="4">
+      <w:start w:val="1"/>
+      <w:numFmt w:val="bullet"/>
+      <w:lvlText w:val=""/>
+      <w:lvlJc w:val="left"/>
+      <w:pPr>
+        <w:tabs>
+          <w:tab w:val="num" w:pos="3600"/>
+        </w:tabs>
+        <w:ind w:left="3600" w:hanging="360"/>
+      </w:pPr>
+      <w:rPr>
+        <w:rFonts w:ascii="Wingdings" w:hAnsi="Wingdings" w:hint="default"/>
+        <w:sz w:val="20"/>
+      </w:rPr>
+    </w:lvl>
+    <w:lvl w:ilvl="5">
+      <w:start w:val="1"/>
+      <w:numFmt w:val="bullet"/>
+      <w:lvlText w:val=""/>
+      <w:lvlJc w:val="left"/>
+      <w:pPr>
+        <w:tabs>
+          <w:tab w:val="num" w:pos="4320"/>
+        </w:tabs>
+        <w:ind w:left="4320" w:hanging="360"/>
+      </w:pPr>
+      <w:rPr>
+        <w:rFonts w:ascii="Wingdings" w:hAnsi="Wingdings" w:hint="default"/>
+        <w:sz w:val="20"/>
+      </w:rPr>
+    </w:lvl>
+    <w:lvl w:ilvl="6" w:tentative="1">
+      <w:start w:val="1"/>
+      <w:numFmt w:val="bullet"/>
+      <w:lvlText w:val=""/>
+      <w:lvlJc w:val="left"/>
+      <w:pPr>
+        <w:tabs>
+          <w:tab w:val="num" w:pos="5040"/>
+        </w:tabs>
+        <w:ind w:left="5040" w:hanging="360"/>
+      </w:pPr>
+      <w:rPr>
+        <w:rFonts w:ascii="Wingdings" w:hAnsi="Wingdings" w:hint="default"/>
+        <w:sz w:val="20"/>
+      </w:rPr>
+    </w:lvl>
+    <w:lvl w:ilvl="7" w:tentative="1">
+      <w:start w:val="1"/>
+      <w:numFmt w:val="bullet"/>
+      <w:lvlText w:val=""/>
+      <w:lvlJc w:val="left"/>
+      <w:pPr>
+        <w:tabs>
+          <w:tab w:val="num" w:pos="5760"/>
+        </w:tabs>
+        <w:ind w:left="5760" w:hanging="360"/>
+      </w:pPr>
+      <w:rPr>
+        <w:rFonts w:ascii="Wingdings" w:hAnsi="Wingdings" w:hint="default"/>
+        <w:sz w:val="20"/>
+      </w:rPr>
+    </w:lvl>
+    <w:lvl w:ilvl="8" w:tentative="1">
+      <w:start w:val="1"/>
+      <w:numFmt w:val="bullet"/>
+      <w:lvlText w:val=""/>
+      <w:lvlJc w:val="left"/>
+      <w:pPr>
+        <w:tabs>
+          <w:tab w:val="num" w:pos="6480"/>
+        </w:tabs>
+        <w:ind w:left="6480" w:hanging="360"/>
+      </w:pPr>
+      <w:rPr>
+        <w:rFonts w:ascii="Wingdings" w:hAnsi="Wingdings" w:hint="default"/>
+        <w:sz w:val="20"/>
+      </w:rPr>
+    </w:lvl>
+  </w:abstractNum>
+  <w:abstractNum w:abstractNumId="6" w15:restartNumberingAfterBreak="0">
+    <w:nsid w:val="799D5836"/>
+    <w:multiLevelType w:val="multilevel"/>
+    <w:tmpl w:val="C77EAFAE"/>
+    <w:lvl w:ilvl="0">
+      <w:start w:val="1"/>
+      <w:numFmt w:val="bullet"/>
+      <w:lvlText w:val=""/>
+      <w:lvlJc w:val="left"/>
+      <w:pPr>
+        <w:tabs>
+          <w:tab w:val="num" w:pos="720"/>
+        </w:tabs>
+        <w:ind w:left="720" w:hanging="360"/>
+      </w:pPr>
+      <w:rPr>
+        <w:rFonts w:ascii="Symbol" w:hAnsi="Symbol" w:hint="default"/>
+        <w:sz w:val="20"/>
+      </w:rPr>
+    </w:lvl>
+    <w:lvl w:ilvl="1" w:tentative="1">
+      <w:start w:val="1"/>
+      <w:numFmt w:val="bullet"/>
+      <w:lvlText w:val="o"/>
+      <w:lvlJc w:val="left"/>
+      <w:pPr>
+        <w:tabs>
+          <w:tab w:val="num" w:pos="1440"/>
+        </w:tabs>
+        <w:ind w:left="1440" w:hanging="360"/>
+      </w:pPr>
+      <w:rPr>
+        <w:rFonts w:ascii="Courier New" w:hAnsi="Courier New" w:hint="default"/>
+        <w:sz w:val="20"/>
+      </w:rPr>
+    </w:lvl>
+    <w:lvl w:ilvl="2" w:tentative="1">
+      <w:start w:val="1"/>
+      <w:numFmt w:val="bullet"/>
+      <w:lvlText w:val=""/>
+      <w:lvlJc w:val="left"/>
+      <w:pPr>
+        <w:tabs>
+          <w:tab w:val="num" w:pos="2160"/>
+        </w:tabs>
+        <w:ind w:left="2160" w:hanging="360"/>
+      </w:pPr>
+      <w:rPr>
+        <w:rFonts w:ascii="Wingdings" w:hAnsi="Wingdings" w:hint="default"/>
+        <w:sz w:val="20"/>
+      </w:rPr>
+    </w:lvl>
+    <w:lvl w:ilvl="3" w:tentative="1">
+      <w:start w:val="1"/>
+      <w:numFmt w:val="bullet"/>
+      <w:lvlText w:val=""/>
+      <w:lvlJc w:val="left"/>
+      <w:pPr>
+        <w:tabs>
+          <w:tab w:val="num" w:pos="2880"/>
+        </w:tabs>
+        <w:ind w:left="2880" w:hanging="360"/>
+      </w:pPr>
+      <w:rPr>
+        <w:rFonts w:ascii="Wingdings" w:hAnsi="Wingdings" w:hint="default"/>
+        <w:sz w:val="20"/>
+      </w:rPr>
+    </w:lvl>
+    <w:lvl w:ilvl="4" w:tentative="1">
+      <w:start w:val="1"/>
+      <w:numFmt w:val="bullet"/>
+      <w:lvlText w:val=""/>
+      <w:lvlJc w:val="left"/>
+      <w:pPr>
+        <w:tabs>
+          <w:tab w:val="num" w:pos="3600"/>
+        </w:tabs>
+        <w:ind w:left="3600" w:hanging="360"/>
+      </w:pPr>
+      <w:rPr>
+        <w:rFonts w:ascii="Wingdings" w:hAnsi="Wingdings" w:hint="default"/>
+        <w:sz w:val="20"/>
+      </w:rPr>
+    </w:lvl>
+    <w:lvl w:ilvl="5" w:tentative="1">
+      <w:start w:val="1"/>
+      <w:numFmt w:val="bullet"/>
+      <w:lvlText w:val=""/>
+      <w:lvlJc w:val="left"/>
+      <w:pPr>
+        <w:tabs>
+          <w:tab w:val="num" w:pos="4320"/>
+        </w:tabs>
+        <w:ind w:left="4320" w:hanging="360"/>
+      </w:pPr>
+      <w:rPr>
+        <w:rFonts w:ascii="Wingdings" w:hAnsi="Wingdings" w:hint="default"/>
+        <w:sz w:val="20"/>
+      </w:rPr>
+    </w:lvl>
+    <w:lvl w:ilvl="6" w:tentative="1">
+      <w:start w:val="1"/>
+      <w:numFmt w:val="bullet"/>
+      <w:lvlText w:val=""/>
+      <w:lvlJc w:val="left"/>
+      <w:pPr>
+        <w:tabs>
+          <w:tab w:val="num" w:pos="5040"/>
+        </w:tabs>
+        <w:ind w:left="5040" w:hanging="360"/>
+      </w:pPr>
+      <w:rPr>
+        <w:rFonts w:ascii="Wingdings" w:hAnsi="Wingdings" w:hint="default"/>
+        <w:sz w:val="20"/>
+      </w:rPr>
+    </w:lvl>
+    <w:lvl w:ilvl="7" w:tentative="1">
+      <w:start w:val="1"/>
+      <w:numFmt w:val="bullet"/>
+      <w:lvlText w:val=""/>
+      <w:lvlJc w:val="left"/>
+      <w:pPr>
+        <w:tabs>
+          <w:tab w:val="num" w:pos="5760"/>
+        </w:tabs>
+        <w:ind w:left="5760" w:hanging="360"/>
+      </w:pPr>
+      <w:rPr>
+        <w:rFonts w:ascii="Wingdings" w:hAnsi="Wingdings" w:hint="default"/>
+        <w:sz w:val="20"/>
+      </w:rPr>
+    </w:lvl>
+    <w:lvl w:ilvl="8" w:tentative="1">
+      <w:start w:val="1"/>
+      <w:numFmt w:val="bullet"/>
+      <w:lvlText w:val=""/>
+      <w:lvlJc w:val="left"/>
+      <w:pPr>
+        <w:tabs>
+          <w:tab w:val="num" w:pos="6480"/>
+        </w:tabs>
+        <w:ind w:left="6480" w:hanging="360"/>
+      </w:pPr>
+      <w:rPr>
+        <w:rFonts w:ascii="Wingdings" w:hAnsi="Wingdings" w:hint="default"/>
+        <w:sz w:val="20"/>
+      </w:rPr>
+    </w:lvl>
+  </w:abstractNum>
+  <w:abstractNum w:abstractNumId="7" w15:restartNumberingAfterBreak="0">
+    <w:nsid w:val="7A5C7BD3"/>
+    <w:multiLevelType w:val="multilevel"/>
+    <w:tmpl w:val="48E01DE0"/>
+    <w:lvl w:ilvl="0">
+      <w:start w:val="1"/>
+      <w:numFmt w:val="bullet"/>
+      <w:lvlText w:val=""/>
+      <w:lvlJc w:val="left"/>
+      <w:pPr>
+        <w:tabs>
+          <w:tab w:val="num" w:pos="720"/>
+        </w:tabs>
+        <w:ind w:left="720" w:hanging="360"/>
+      </w:pPr>
+      <w:rPr>
+        <w:rFonts w:ascii="Symbol" w:hAnsi="Symbol" w:hint="default"/>
+        <w:sz w:val="20"/>
+      </w:rPr>
+    </w:lvl>
+    <w:lvl w:ilvl="1" w:tentative="1">
+      <w:start w:val="1"/>
+      <w:numFmt w:val="bullet"/>
+      <w:lvlText w:val="o"/>
+      <w:lvlJc w:val="left"/>
+      <w:pPr>
+        <w:tabs>
+          <w:tab w:val="num" w:pos="1440"/>
+        </w:tabs>
+        <w:ind w:left="1440" w:hanging="360"/>
+      </w:pPr>
+      <w:rPr>
+        <w:rFonts w:ascii="Courier New" w:hAnsi="Courier New" w:hint="default"/>
+        <w:sz w:val="20"/>
+      </w:rPr>
+    </w:lvl>
+    <w:lvl w:ilvl="2" w:tentative="1">
+      <w:start w:val="1"/>
+      <w:numFmt w:val="bullet"/>
+      <w:lvlText w:val=""/>
+      <w:lvlJc w:val="left"/>
+      <w:pPr>
+        <w:tabs>
+          <w:tab w:val="num" w:pos="2160"/>
+        </w:tabs>
+        <w:ind w:left="2160" w:hanging="360"/>
+      </w:pPr>
+      <w:rPr>
+        <w:rFonts w:ascii="Wingdings" w:hAnsi="Wingdings" w:hint="default"/>
+        <w:sz w:val="20"/>
+      </w:rPr>
+    </w:lvl>
+    <w:lvl w:ilvl="3" w:tentative="1">
+      <w:start w:val="1"/>
+      <w:numFmt w:val="bullet"/>
+      <w:lvlText w:val=""/>
+      <w:lvlJc w:val="left"/>
+      <w:pPr>
+        <w:tabs>
+          <w:tab w:val="num" w:pos="2880"/>
+        </w:tabs>
+        <w:ind w:left="2880" w:hanging="360"/>
+      </w:pPr>
+      <w:rPr>
+        <w:rFonts w:ascii="Wingdings" w:hAnsi="Wingdings" w:hint="default"/>
+        <w:sz w:val="20"/>
+      </w:rPr>
+    </w:lvl>
+    <w:lvl w:ilvl="4" w:tentative="1">
+      <w:start w:val="1"/>
+      <w:numFmt w:val="bullet"/>
+      <w:lvlText w:val=""/>
+      <w:lvlJc w:val="left"/>
+      <w:pPr>
+        <w:tabs>
+          <w:tab w:val="num" w:pos="3600"/>
+        </w:tabs>
+        <w:ind w:left="3600" w:hanging="360"/>
+      </w:pPr>
+      <w:rPr>
+        <w:rFonts w:ascii="Wingdings" w:hAnsi="Wingdings" w:hint="default"/>
+        <w:sz w:val="20"/>
+      </w:rPr>
+    </w:lvl>
+    <w:lvl w:ilvl="5" w:tentative="1">
+      <w:start w:val="1"/>
+      <w:numFmt w:val="bullet"/>
+      <w:lvlText w:val=""/>
+      <w:lvlJc w:val="left"/>
+      <w:pPr>
+        <w:tabs>
+          <w:tab w:val="num" w:pos="4320"/>
+        </w:tabs>
+        <w:ind w:left="4320" w:hanging="360"/>
+      </w:pPr>
+      <w:rPr>
+        <w:rFonts w:ascii="Wingdings" w:hAnsi="Wingdings" w:hint="default"/>
+        <w:sz w:val="20"/>
+      </w:rPr>
+    </w:lvl>
+    <w:lvl w:ilvl="6" w:tentative="1">
+      <w:start w:val="1"/>
+      <w:numFmt w:val="bullet"/>
+      <w:lvlText w:val=""/>
+      <w:lvlJc w:val="left"/>
+      <w:pPr>
+        <w:tabs>
+          <w:tab w:val="num" w:pos="5040"/>
+        </w:tabs>
+        <w:ind w:left="5040" w:hanging="360"/>
+      </w:pPr>
+      <w:rPr>
+        <w:rFonts w:ascii="Wingdings" w:hAnsi="Wingdings" w:hint="default"/>
+        <w:sz w:val="20"/>
+      </w:rPr>
+    </w:lvl>
+    <w:lvl w:ilvl="7" w:tentative="1">
+      <w:start w:val="1"/>
+      <w:numFmt w:val="bullet"/>
+      <w:lvlText w:val=""/>
+      <w:lvlJc w:val="left"/>
+      <w:pPr>
+        <w:tabs>
+          <w:tab w:val="num" w:pos="5760"/>
+        </w:tabs>
+        <w:ind w:left="5760" w:hanging="360"/>
+      </w:pPr>
+      <w:rPr>
+        <w:rFonts w:ascii="Wingdings" w:hAnsi="Wingdings" w:hint="default"/>
+        <w:sz w:val="20"/>
+      </w:rPr>
+    </w:lvl>
+    <w:lvl w:ilvl="8" w:tentative="1">
+      <w:start w:val="1"/>
+      <w:numFmt w:val="bullet"/>
+      <w:lvlText w:val=""/>
+      <w:lvlJc w:val="left"/>
+      <w:pPr>
+        <w:tabs>
+          <w:tab w:val="num" w:pos="6480"/>
+        </w:tabs>
+        <w:ind w:left="6480" w:hanging="360"/>
+      </w:pPr>
+      <w:rPr>
+        <w:rFonts w:ascii="Wingdings" w:hAnsi="Wingdings" w:hint="default"/>
+        <w:sz w:val="20"/>
+      </w:rPr>
+    </w:lvl>
+  </w:abstractNum>
+  <w:num w:numId="1">
+    <w:abstractNumId w:val="1"/>
+  </w:num>
+  <w:num w:numId="2">
+    <w:abstractNumId w:val="7"/>
+  </w:num>
+  <w:num w:numId="3">
+    <w:abstractNumId w:val="4"/>
+  </w:num>
+  <w:num w:numId="4">
+    <w:abstractNumId w:val="5"/>
+  </w:num>
+  <w:num w:numId="5">
+    <w:abstractNumId w:val="6"/>
+  </w:num>
+  <w:num w:numId="6">
+    <w:abstractNumId w:val="0"/>
+  </w:num>
+  <w:num w:numId="7">
+    <w:abstractNumId w:val="3"/>
+  </w:num>
+  <w:num w:numId="8">
+    <w:abstractNumId w:val="2"/>
+  </w:num>
+</w:numbering>
 </file>
 
 <file path=word/styles.xml><?xml version="1.0" encoding="utf-8"?>
@@ -656,6 +2842,45 @@
       </w:tcPr>
     </w:tblStylePr>
   </w:style>
+  <w:style w:type="paragraph" w:styleId="NormalWeb">
+    <w:name w:val="Normal (Web)"/>
+    <w:basedOn w:val="Normal"/>
+    <w:uiPriority w:val="99"/>
+    <w:semiHidden/>
+    <w:unhideWhenUsed/>
+    <w:rsid w:val="00360B6B"/>
+    <w:pPr>
+      <w:spacing w:before="100" w:beforeAutospacing="1" w:after="100" w:afterAutospacing="1"/>
+    </w:pPr>
+    <w:rPr>
+      <w:rFonts w:ascii="Times New Roman" w:eastAsia="Times New Roman" w:hAnsi="Times New Roman" w:cs="Times New Roman"/>
+      <w:lang w:eastAsia="en-US"/>
+    </w:rPr>
+  </w:style>
+  <w:style w:type="character" w:styleId="Strong">
+    <w:name w:val="Strong"/>
+    <w:basedOn w:val="DefaultParagraphFont"/>
+    <w:uiPriority w:val="22"/>
+    <w:qFormat/>
+    <w:rsid w:val="00360B6B"/>
+    <w:rPr>
+      <w:b/>
+      <w:bCs/>
+    </w:rPr>
+  </w:style>
+  <w:style w:type="character" w:styleId="HTMLCode">
+    <w:name w:val="HTML Code"/>
+    <w:basedOn w:val="DefaultParagraphFont"/>
+    <w:uiPriority w:val="99"/>
+    <w:semiHidden/>
+    <w:unhideWhenUsed/>
+    <w:rsid w:val="00360B6B"/>
+    <w:rPr>
+      <w:rFonts w:ascii="Courier New" w:eastAsia="Times New Roman" w:hAnsi="Courier New" w:cs="Courier New"/>
+      <w:sz w:val="20"/>
+      <w:szCs w:val="20"/>
+    </w:rPr>
+  </w:style>
 </w:styles>
 </file>
 

</xml_diff>